<commit_message>
Nội dung cập nhật
</commit_message>
<xml_diff>
--- a/Báo Cáo Đồ Án Tốt Nghiệp.docx
+++ b/Báo Cáo Đồ Án Tốt Nghiệp.docx
@@ -11494,6 +11494,7 @@
     <w:p>
       <w:pPr>
         <w:spacing w:line="360" w:lineRule="auto"/>
+        <w:jc w:val="center"/>
         <w:rPr>
           <w:b/>
           <w:bCs/>
@@ -11510,9 +11511,9 @@
           <w:szCs w:val="26"/>
         </w:rPr>
         <w:drawing>
-          <wp:inline distT="0" distB="0" distL="0" distR="0" wp14:anchorId="3DFCC179" wp14:editId="77DCFA9E">
-            <wp:extent cx="5972175" cy="3745865"/>
-            <wp:effectExtent l="0" t="0" r="9525" b="6985"/>
+          <wp:inline distT="0" distB="0" distL="0" distR="0" wp14:anchorId="3DFCC179" wp14:editId="711C0D82">
+            <wp:extent cx="5972175" cy="2790825"/>
+            <wp:effectExtent l="0" t="0" r="9525" b="9525"/>
             <wp:docPr id="560916187" name="Picture 1" descr="A diagram of a diagram&#10;&#10;AI-generated content may be incorrect."/>
             <wp:cNvGraphicFramePr>
               <a:graphicFrameLocks xmlns:a="http://schemas.openxmlformats.org/drawingml/2006/main" noChangeAspect="1"/>
@@ -11533,7 +11534,7 @@
                   <pic:spPr>
                     <a:xfrm>
                       <a:off x="0" y="0"/>
-                      <a:ext cx="5972175" cy="3745865"/>
+                      <a:ext cx="5972175" cy="2790825"/>
                     </a:xfrm>
                     <a:prstGeom prst="rect">
                       <a:avLst/>
@@ -11593,32 +11594,205 @@
           <w:sz w:val="26"/>
           <w:szCs w:val="26"/>
         </w:rPr>
-        <w:t xml:space="preserve"> biểu đồ tuần tự chức năng quản lý dự án</w:t>
-      </w:r>
-    </w:p>
-    <w:p>
-      <w:pPr>
-        <w:spacing w:line="360" w:lineRule="auto"/>
-        <w:rPr>
-          <w:b/>
-          <w:bCs/>
-          <w:sz w:val="26"/>
-          <w:szCs w:val="26"/>
-        </w:rPr>
-      </w:pPr>
-      <w:r>
-        <w:rPr>
-          <w:b/>
-          <w:bCs/>
-          <w:sz w:val="26"/>
-          <w:szCs w:val="26"/>
-        </w:rPr>
+        <w:t xml:space="preserve"> </w:t>
+      </w:r>
+      <w:r>
+        <w:rPr>
+          <w:b/>
+          <w:bCs/>
+          <w:sz w:val="26"/>
+          <w:szCs w:val="26"/>
+        </w:rPr>
+        <w:t>B</w:t>
+      </w:r>
+      <w:r>
+        <w:rPr>
+          <w:b/>
+          <w:bCs/>
+          <w:sz w:val="26"/>
+          <w:szCs w:val="26"/>
+        </w:rPr>
+        <w:t>iểu đồ tuần tự chức năng quản lý dự án</w:t>
+      </w:r>
+    </w:p>
+    <w:p>
+      <w:pPr>
+        <w:spacing w:line="360" w:lineRule="auto"/>
+        <w:jc w:val="center"/>
+        <w:rPr>
+          <w:b/>
+          <w:bCs/>
+          <w:sz w:val="26"/>
+          <w:szCs w:val="26"/>
+        </w:rPr>
+      </w:pPr>
+      <w:r>
+        <w:rPr>
+          <w:b/>
+          <w:bCs/>
+          <w:noProof/>
+          <w:sz w:val="26"/>
+          <w:szCs w:val="26"/>
+        </w:rPr>
+        <w:drawing>
+          <wp:inline distT="0" distB="0" distL="0" distR="0" wp14:anchorId="66789B65" wp14:editId="3AF8E8ED">
+            <wp:extent cx="5114473" cy="4038600"/>
+            <wp:effectExtent l="0" t="0" r="0" b="0"/>
+            <wp:docPr id="314082350" name="Picture 1" descr="A diagram of a project&#10;&#10;AI-generated content may be incorrect."/>
+            <wp:cNvGraphicFramePr>
+              <a:graphicFrameLocks xmlns:a="http://schemas.openxmlformats.org/drawingml/2006/main" noChangeAspect="1"/>
+            </wp:cNvGraphicFramePr>
+            <a:graphic xmlns:a="http://schemas.openxmlformats.org/drawingml/2006/main">
+              <a:graphicData uri="http://schemas.openxmlformats.org/drawingml/2006/picture">
+                <pic:pic xmlns:pic="http://schemas.openxmlformats.org/drawingml/2006/picture">
+                  <pic:nvPicPr>
+                    <pic:cNvPr id="314082350" name="Picture 1" descr="A diagram of a project&#10;&#10;AI-generated content may be incorrect."/>
+                    <pic:cNvPicPr/>
+                  </pic:nvPicPr>
+                  <pic:blipFill>
+                    <a:blip r:embed="rId10"/>
+                    <a:stretch>
+                      <a:fillRect/>
+                    </a:stretch>
+                  </pic:blipFill>
+                  <pic:spPr>
+                    <a:xfrm>
+                      <a:off x="0" y="0"/>
+                      <a:ext cx="5130989" cy="4051641"/>
+                    </a:xfrm>
+                    <a:prstGeom prst="rect">
+                      <a:avLst/>
+                    </a:prstGeom>
+                  </pic:spPr>
+                </pic:pic>
+              </a:graphicData>
+            </a:graphic>
+          </wp:inline>
+        </w:drawing>
+      </w:r>
+    </w:p>
+    <w:p>
+      <w:pPr>
+        <w:spacing w:line="360" w:lineRule="auto"/>
+        <w:jc w:val="center"/>
+        <w:rPr>
+          <w:b/>
+          <w:bCs/>
+          <w:sz w:val="26"/>
+          <w:szCs w:val="26"/>
+        </w:rPr>
+      </w:pPr>
+      <w:r>
+        <w:rPr>
+          <w:b/>
+          <w:bCs/>
+          <w:sz w:val="26"/>
+          <w:szCs w:val="26"/>
+        </w:rPr>
+        <w:t xml:space="preserve">Hình </w:t>
+      </w:r>
+    </w:p>
+    <w:p>
+      <w:pPr>
+        <w:spacing w:line="360" w:lineRule="auto"/>
+        <w:rPr>
+          <w:b/>
+          <w:bCs/>
+          <w:sz w:val="26"/>
+          <w:szCs w:val="26"/>
+        </w:rPr>
+      </w:pPr>
+      <w:r>
+        <w:rPr>
+          <w:b/>
+          <w:bCs/>
+          <w:sz w:val="26"/>
+          <w:szCs w:val="26"/>
+        </w:rPr>
+        <w:lastRenderedPageBreak/>
         <w:t>3.1.5.3 Biểu đồ tuần tự chức năng quản lý task</w:t>
       </w:r>
     </w:p>
     <w:p>
       <w:pPr>
         <w:spacing w:line="360" w:lineRule="auto"/>
+        <w:jc w:val="center"/>
+        <w:rPr>
+          <w:b/>
+          <w:bCs/>
+          <w:sz w:val="26"/>
+          <w:szCs w:val="26"/>
+        </w:rPr>
+      </w:pPr>
+      <w:r>
+        <w:rPr>
+          <w:b/>
+          <w:bCs/>
+          <w:noProof/>
+          <w:sz w:val="26"/>
+          <w:szCs w:val="26"/>
+        </w:rPr>
+        <w:drawing>
+          <wp:inline distT="0" distB="0" distL="0" distR="0" wp14:anchorId="4DE86272" wp14:editId="6DF141FE">
+            <wp:extent cx="5219700" cy="2933700"/>
+            <wp:effectExtent l="0" t="0" r="0" b="0"/>
+            <wp:docPr id="1971186015" name="Picture 1" descr="A diagram of a diagram&#10;&#10;AI-generated content may be incorrect."/>
+            <wp:cNvGraphicFramePr>
+              <a:graphicFrameLocks xmlns:a="http://schemas.openxmlformats.org/drawingml/2006/main" noChangeAspect="1"/>
+            </wp:cNvGraphicFramePr>
+            <a:graphic xmlns:a="http://schemas.openxmlformats.org/drawingml/2006/main">
+              <a:graphicData uri="http://schemas.openxmlformats.org/drawingml/2006/picture">
+                <pic:pic xmlns:pic="http://schemas.openxmlformats.org/drawingml/2006/picture">
+                  <pic:nvPicPr>
+                    <pic:cNvPr id="1971186015" name="Picture 1" descr="A diagram of a diagram&#10;&#10;AI-generated content may be incorrect."/>
+                    <pic:cNvPicPr/>
+                  </pic:nvPicPr>
+                  <pic:blipFill>
+                    <a:blip r:embed="rId11"/>
+                    <a:stretch>
+                      <a:fillRect/>
+                    </a:stretch>
+                  </pic:blipFill>
+                  <pic:spPr>
+                    <a:xfrm>
+                      <a:off x="0" y="0"/>
+                      <a:ext cx="5219700" cy="2933700"/>
+                    </a:xfrm>
+                    <a:prstGeom prst="rect">
+                      <a:avLst/>
+                    </a:prstGeom>
+                  </pic:spPr>
+                </pic:pic>
+              </a:graphicData>
+            </a:graphic>
+          </wp:inline>
+        </w:drawing>
+      </w:r>
+    </w:p>
+    <w:p>
+      <w:pPr>
+        <w:spacing w:line="360" w:lineRule="auto"/>
+        <w:jc w:val="center"/>
+        <w:rPr>
+          <w:b/>
+          <w:bCs/>
+          <w:sz w:val="26"/>
+          <w:szCs w:val="26"/>
+        </w:rPr>
+      </w:pPr>
+      <w:r>
+        <w:rPr>
+          <w:b/>
+          <w:bCs/>
+          <w:sz w:val="26"/>
+          <w:szCs w:val="26"/>
+        </w:rPr>
+        <w:t xml:space="preserve">Hình </w:t>
+      </w:r>
+    </w:p>
+    <w:p>
+      <w:pPr>
+        <w:spacing w:line="360" w:lineRule="auto"/>
         <w:rPr>
           <w:b/>
           <w:bCs/>
@@ -11646,81 +11820,373 @@
           <w:szCs w:val="26"/>
         </w:rPr>
       </w:pPr>
-      <w:r>
-        <w:rPr>
-          <w:b/>
-          <w:bCs/>
-          <w:sz w:val="26"/>
-          <w:szCs w:val="26"/>
-        </w:rPr>
-        <w:t>3.1.5.5 Biểu đồ tuần tự chức năng quản lý thông báo và lịch sử</w:t>
-      </w:r>
-    </w:p>
-    <w:p>
-      <w:pPr>
-        <w:spacing w:line="360" w:lineRule="auto"/>
-        <w:rPr>
-          <w:b/>
-          <w:bCs/>
-          <w:sz w:val="26"/>
-          <w:szCs w:val="26"/>
-        </w:rPr>
-      </w:pPr>
-    </w:p>
-    <w:p>
-      <w:pPr>
-        <w:spacing w:line="360" w:lineRule="auto"/>
-        <w:rPr>
-          <w:b/>
-          <w:bCs/>
-          <w:sz w:val="26"/>
-          <w:szCs w:val="26"/>
-        </w:rPr>
-      </w:pPr>
-    </w:p>
-    <w:p>
-      <w:pPr>
-        <w:spacing w:line="360" w:lineRule="auto"/>
-        <w:rPr>
-          <w:b/>
-          <w:bCs/>
-          <w:sz w:val="26"/>
-          <w:szCs w:val="26"/>
-        </w:rPr>
-      </w:pPr>
-    </w:p>
-    <w:p>
-      <w:pPr>
-        <w:spacing w:line="360" w:lineRule="auto"/>
-        <w:rPr>
-          <w:b/>
-          <w:bCs/>
-          <w:sz w:val="26"/>
-          <w:szCs w:val="26"/>
-        </w:rPr>
-      </w:pPr>
-    </w:p>
-    <w:p>
-      <w:pPr>
-        <w:spacing w:line="360" w:lineRule="auto"/>
-        <w:rPr>
-          <w:b/>
-          <w:bCs/>
-          <w:sz w:val="26"/>
-          <w:szCs w:val="26"/>
-        </w:rPr>
-      </w:pPr>
-    </w:p>
-    <w:p>
-      <w:pPr>
-        <w:spacing w:line="360" w:lineRule="auto"/>
-        <w:rPr>
-          <w:b/>
-          <w:bCs/>
-          <w:sz w:val="26"/>
-          <w:szCs w:val="26"/>
-        </w:rPr>
-      </w:pPr>
+    </w:p>
+    <w:p>
+      <w:pPr>
+        <w:spacing w:line="360" w:lineRule="auto"/>
+        <w:rPr>
+          <w:b/>
+          <w:bCs/>
+          <w:sz w:val="26"/>
+          <w:szCs w:val="26"/>
+        </w:rPr>
+      </w:pPr>
+    </w:p>
+    <w:p>
+      <w:pPr>
+        <w:spacing w:line="360" w:lineRule="auto"/>
+        <w:rPr>
+          <w:b/>
+          <w:bCs/>
+          <w:sz w:val="26"/>
+          <w:szCs w:val="26"/>
+        </w:rPr>
+      </w:pPr>
+    </w:p>
+    <w:p>
+      <w:pPr>
+        <w:spacing w:line="360" w:lineRule="auto"/>
+        <w:rPr>
+          <w:b/>
+          <w:bCs/>
+          <w:sz w:val="26"/>
+          <w:szCs w:val="26"/>
+        </w:rPr>
+      </w:pPr>
+    </w:p>
+    <w:p>
+      <w:pPr>
+        <w:spacing w:line="360" w:lineRule="auto"/>
+        <w:rPr>
+          <w:b/>
+          <w:bCs/>
+          <w:sz w:val="26"/>
+          <w:szCs w:val="26"/>
+        </w:rPr>
+      </w:pPr>
+    </w:p>
+    <w:p>
+      <w:pPr>
+        <w:spacing w:line="360" w:lineRule="auto"/>
+        <w:rPr>
+          <w:b/>
+          <w:bCs/>
+          <w:sz w:val="26"/>
+          <w:szCs w:val="26"/>
+        </w:rPr>
+      </w:pPr>
+    </w:p>
+    <w:p>
+      <w:pPr>
+        <w:spacing w:line="360" w:lineRule="auto"/>
+        <w:rPr>
+          <w:b/>
+          <w:bCs/>
+          <w:sz w:val="26"/>
+          <w:szCs w:val="26"/>
+        </w:rPr>
+      </w:pPr>
+    </w:p>
+    <w:p>
+      <w:pPr>
+        <w:spacing w:line="360" w:lineRule="auto"/>
+        <w:rPr>
+          <w:b/>
+          <w:bCs/>
+          <w:sz w:val="26"/>
+          <w:szCs w:val="26"/>
+        </w:rPr>
+      </w:pPr>
+    </w:p>
+    <w:p>
+      <w:pPr>
+        <w:spacing w:line="360" w:lineRule="auto"/>
+        <w:rPr>
+          <w:b/>
+          <w:bCs/>
+          <w:sz w:val="26"/>
+          <w:szCs w:val="26"/>
+        </w:rPr>
+      </w:pPr>
+    </w:p>
+    <w:p>
+      <w:pPr>
+        <w:spacing w:line="360" w:lineRule="auto"/>
+        <w:rPr>
+          <w:b/>
+          <w:bCs/>
+          <w:sz w:val="26"/>
+          <w:szCs w:val="26"/>
+        </w:rPr>
+      </w:pPr>
+    </w:p>
+    <w:p>
+      <w:pPr>
+        <w:spacing w:line="360" w:lineRule="auto"/>
+        <w:rPr>
+          <w:b/>
+          <w:bCs/>
+          <w:sz w:val="26"/>
+          <w:szCs w:val="26"/>
+        </w:rPr>
+      </w:pPr>
+    </w:p>
+    <w:p>
+      <w:pPr>
+        <w:spacing w:line="360" w:lineRule="auto"/>
+        <w:rPr>
+          <w:b/>
+          <w:bCs/>
+          <w:sz w:val="26"/>
+          <w:szCs w:val="26"/>
+        </w:rPr>
+      </w:pPr>
+    </w:p>
+    <w:p>
+      <w:pPr>
+        <w:spacing w:line="360" w:lineRule="auto"/>
+        <w:rPr>
+          <w:b/>
+          <w:bCs/>
+          <w:sz w:val="26"/>
+          <w:szCs w:val="26"/>
+        </w:rPr>
+      </w:pPr>
+    </w:p>
+    <w:p>
+      <w:pPr>
+        <w:spacing w:line="360" w:lineRule="auto"/>
+        <w:rPr>
+          <w:b/>
+          <w:bCs/>
+          <w:sz w:val="26"/>
+          <w:szCs w:val="26"/>
+        </w:rPr>
+      </w:pPr>
+    </w:p>
+    <w:p>
+      <w:pPr>
+        <w:spacing w:line="360" w:lineRule="auto"/>
+        <w:rPr>
+          <w:b/>
+          <w:bCs/>
+          <w:sz w:val="26"/>
+          <w:szCs w:val="26"/>
+        </w:rPr>
+      </w:pPr>
+    </w:p>
+    <w:p>
+      <w:pPr>
+        <w:spacing w:line="360" w:lineRule="auto"/>
+        <w:rPr>
+          <w:b/>
+          <w:bCs/>
+          <w:sz w:val="26"/>
+          <w:szCs w:val="26"/>
+        </w:rPr>
+      </w:pPr>
+    </w:p>
+    <w:p>
+      <w:pPr>
+        <w:spacing w:line="360" w:lineRule="auto"/>
+        <w:rPr>
+          <w:b/>
+          <w:bCs/>
+          <w:sz w:val="26"/>
+          <w:szCs w:val="26"/>
+        </w:rPr>
+      </w:pPr>
+      <w:r>
+        <w:rPr>
+          <w:b/>
+          <w:bCs/>
+          <w:sz w:val="26"/>
+          <w:szCs w:val="26"/>
+        </w:rPr>
+        <w:lastRenderedPageBreak/>
+        <w:t>3.1.5.5 Biểu đồ tuần tự chức năng quản lý thông báo</w:t>
+      </w:r>
+    </w:p>
+    <w:p>
+      <w:pPr>
+        <w:spacing w:line="360" w:lineRule="auto"/>
+        <w:rPr>
+          <w:b/>
+          <w:bCs/>
+          <w:sz w:val="26"/>
+          <w:szCs w:val="26"/>
+        </w:rPr>
+      </w:pPr>
+      <w:r>
+        <w:rPr>
+          <w:b/>
+          <w:bCs/>
+          <w:noProof/>
+          <w:sz w:val="26"/>
+          <w:szCs w:val="26"/>
+        </w:rPr>
+        <w:drawing>
+          <wp:inline distT="0" distB="0" distL="0" distR="0" wp14:anchorId="10340DC3" wp14:editId="655C9FA3">
+            <wp:extent cx="5972175" cy="3409950"/>
+            <wp:effectExtent l="0" t="0" r="9525" b="0"/>
+            <wp:docPr id="1340868456" name="Picture 1" descr="A diagram of a diagram&#10;&#10;AI-generated content may be incorrect."/>
+            <wp:cNvGraphicFramePr>
+              <a:graphicFrameLocks xmlns:a="http://schemas.openxmlformats.org/drawingml/2006/main" noChangeAspect="1"/>
+            </wp:cNvGraphicFramePr>
+            <a:graphic xmlns:a="http://schemas.openxmlformats.org/drawingml/2006/main">
+              <a:graphicData uri="http://schemas.openxmlformats.org/drawingml/2006/picture">
+                <pic:pic xmlns:pic="http://schemas.openxmlformats.org/drawingml/2006/picture">
+                  <pic:nvPicPr>
+                    <pic:cNvPr id="1340868456" name="Picture 1" descr="A diagram of a diagram&#10;&#10;AI-generated content may be incorrect."/>
+                    <pic:cNvPicPr/>
+                  </pic:nvPicPr>
+                  <pic:blipFill>
+                    <a:blip r:embed="rId12"/>
+                    <a:stretch>
+                      <a:fillRect/>
+                    </a:stretch>
+                  </pic:blipFill>
+                  <pic:spPr>
+                    <a:xfrm>
+                      <a:off x="0" y="0"/>
+                      <a:ext cx="5972175" cy="3409950"/>
+                    </a:xfrm>
+                    <a:prstGeom prst="rect">
+                      <a:avLst/>
+                    </a:prstGeom>
+                  </pic:spPr>
+                </pic:pic>
+              </a:graphicData>
+            </a:graphic>
+          </wp:inline>
+        </w:drawing>
+      </w:r>
+    </w:p>
+    <w:p>
+      <w:pPr>
+        <w:spacing w:line="360" w:lineRule="auto"/>
+        <w:jc w:val="center"/>
+        <w:rPr>
+          <w:b/>
+          <w:bCs/>
+          <w:sz w:val="26"/>
+          <w:szCs w:val="26"/>
+        </w:rPr>
+      </w:pPr>
+      <w:r>
+        <w:rPr>
+          <w:b/>
+          <w:bCs/>
+          <w:sz w:val="26"/>
+          <w:szCs w:val="26"/>
+        </w:rPr>
+        <w:t xml:space="preserve">Hình </w:t>
+      </w:r>
+    </w:p>
+    <w:p>
+      <w:pPr>
+        <w:spacing w:line="360" w:lineRule="auto"/>
+        <w:rPr>
+          <w:b/>
+          <w:bCs/>
+          <w:sz w:val="26"/>
+          <w:szCs w:val="26"/>
+        </w:rPr>
+      </w:pPr>
+      <w:r>
+        <w:rPr>
+          <w:b/>
+          <w:bCs/>
+          <w:sz w:val="26"/>
+          <w:szCs w:val="26"/>
+        </w:rPr>
+        <w:t xml:space="preserve">3.1.5.6 Biểu đồ tuần tự chức năng quản lý </w:t>
+      </w:r>
+      <w:r>
+        <w:rPr>
+          <w:b/>
+          <w:bCs/>
+          <w:sz w:val="26"/>
+          <w:szCs w:val="26"/>
+        </w:rPr>
+        <w:t>lịch sử</w:t>
+      </w:r>
+    </w:p>
+    <w:p>
+      <w:pPr>
+        <w:spacing w:line="360" w:lineRule="auto"/>
+        <w:rPr>
+          <w:b/>
+          <w:bCs/>
+          <w:sz w:val="26"/>
+          <w:szCs w:val="26"/>
+        </w:rPr>
+      </w:pPr>
+      <w:r>
+        <w:rPr>
+          <w:b/>
+          <w:bCs/>
+          <w:noProof/>
+          <w:sz w:val="26"/>
+          <w:szCs w:val="26"/>
+        </w:rPr>
+        <w:drawing>
+          <wp:inline distT="0" distB="0" distL="0" distR="0" wp14:anchorId="6514B23B" wp14:editId="0F0BF410">
+            <wp:extent cx="5972175" cy="2765425"/>
+            <wp:effectExtent l="0" t="0" r="9525" b="0"/>
+            <wp:docPr id="542480280" name="Picture 1" descr="A diagram of a graph&#10;&#10;AI-generated content may be incorrect."/>
+            <wp:cNvGraphicFramePr>
+              <a:graphicFrameLocks xmlns:a="http://schemas.openxmlformats.org/drawingml/2006/main" noChangeAspect="1"/>
+            </wp:cNvGraphicFramePr>
+            <a:graphic xmlns:a="http://schemas.openxmlformats.org/drawingml/2006/main">
+              <a:graphicData uri="http://schemas.openxmlformats.org/drawingml/2006/picture">
+                <pic:pic xmlns:pic="http://schemas.openxmlformats.org/drawingml/2006/picture">
+                  <pic:nvPicPr>
+                    <pic:cNvPr id="542480280" name="Picture 1" descr="A diagram of a graph&#10;&#10;AI-generated content may be incorrect."/>
+                    <pic:cNvPicPr/>
+                  </pic:nvPicPr>
+                  <pic:blipFill>
+                    <a:blip r:embed="rId13"/>
+                    <a:stretch>
+                      <a:fillRect/>
+                    </a:stretch>
+                  </pic:blipFill>
+                  <pic:spPr>
+                    <a:xfrm>
+                      <a:off x="0" y="0"/>
+                      <a:ext cx="5972175" cy="2765425"/>
+                    </a:xfrm>
+                    <a:prstGeom prst="rect">
+                      <a:avLst/>
+                    </a:prstGeom>
+                  </pic:spPr>
+                </pic:pic>
+              </a:graphicData>
+            </a:graphic>
+          </wp:inline>
+        </w:drawing>
+      </w:r>
+    </w:p>
+    <w:p>
+      <w:pPr>
+        <w:spacing w:line="360" w:lineRule="auto"/>
+        <w:jc w:val="center"/>
+        <w:rPr>
+          <w:b/>
+          <w:bCs/>
+          <w:sz w:val="26"/>
+          <w:szCs w:val="26"/>
+        </w:rPr>
+      </w:pPr>
+      <w:r>
+        <w:rPr>
+          <w:b/>
+          <w:bCs/>
+          <w:sz w:val="26"/>
+          <w:szCs w:val="26"/>
+        </w:rPr>
+        <w:t>Hình</w:t>
+      </w:r>
     </w:p>
     <w:p>
       <w:pPr>
@@ -12155,219 +12621,1071 @@
           <w:szCs w:val="26"/>
         </w:rPr>
       </w:pPr>
-    </w:p>
-    <w:p>
-      <w:pPr>
-        <w:spacing w:line="360" w:lineRule="auto"/>
-        <w:rPr>
-          <w:b/>
-          <w:bCs/>
-          <w:sz w:val="26"/>
-          <w:szCs w:val="26"/>
-        </w:rPr>
-      </w:pPr>
-    </w:p>
-    <w:p>
-      <w:pPr>
-        <w:spacing w:line="360" w:lineRule="auto"/>
-        <w:rPr>
-          <w:b/>
-          <w:bCs/>
-          <w:sz w:val="26"/>
-          <w:szCs w:val="26"/>
-        </w:rPr>
-      </w:pPr>
-    </w:p>
-    <w:p>
-      <w:pPr>
-        <w:spacing w:line="360" w:lineRule="auto"/>
-        <w:rPr>
-          <w:b/>
-          <w:bCs/>
-          <w:sz w:val="26"/>
-          <w:szCs w:val="26"/>
-        </w:rPr>
-      </w:pPr>
-    </w:p>
-    <w:p>
-      <w:pPr>
-        <w:spacing w:line="360" w:lineRule="auto"/>
-        <w:rPr>
-          <w:b/>
-          <w:bCs/>
-          <w:sz w:val="26"/>
-          <w:szCs w:val="26"/>
-        </w:rPr>
-      </w:pPr>
-    </w:p>
-    <w:p>
-      <w:pPr>
-        <w:spacing w:line="360" w:lineRule="auto"/>
-        <w:rPr>
-          <w:b/>
-          <w:bCs/>
-          <w:sz w:val="26"/>
-          <w:szCs w:val="26"/>
-        </w:rPr>
-      </w:pPr>
-    </w:p>
-    <w:p>
-      <w:pPr>
-        <w:spacing w:line="360" w:lineRule="auto"/>
-        <w:rPr>
-          <w:b/>
-          <w:bCs/>
-          <w:sz w:val="26"/>
-          <w:szCs w:val="26"/>
-        </w:rPr>
-      </w:pPr>
-    </w:p>
-    <w:p>
-      <w:pPr>
-        <w:spacing w:line="360" w:lineRule="auto"/>
-        <w:rPr>
-          <w:b/>
-          <w:bCs/>
-          <w:sz w:val="26"/>
-          <w:szCs w:val="26"/>
-        </w:rPr>
-      </w:pPr>
-    </w:p>
-    <w:p>
-      <w:pPr>
-        <w:spacing w:line="360" w:lineRule="auto"/>
-        <w:rPr>
-          <w:b/>
-          <w:bCs/>
-          <w:sz w:val="26"/>
-          <w:szCs w:val="26"/>
-        </w:rPr>
-      </w:pPr>
-    </w:p>
-    <w:p>
-      <w:pPr>
-        <w:spacing w:line="360" w:lineRule="auto"/>
-        <w:rPr>
-          <w:b/>
-          <w:bCs/>
-          <w:sz w:val="26"/>
-          <w:szCs w:val="26"/>
-        </w:rPr>
-      </w:pPr>
-    </w:p>
-    <w:p>
-      <w:pPr>
-        <w:spacing w:line="360" w:lineRule="auto"/>
-        <w:rPr>
-          <w:b/>
-          <w:bCs/>
-          <w:sz w:val="26"/>
-          <w:szCs w:val="26"/>
-        </w:rPr>
-      </w:pPr>
-    </w:p>
-    <w:p>
-      <w:pPr>
-        <w:spacing w:line="360" w:lineRule="auto"/>
-        <w:rPr>
-          <w:b/>
-          <w:bCs/>
-          <w:sz w:val="26"/>
-          <w:szCs w:val="26"/>
-        </w:rPr>
-      </w:pPr>
-    </w:p>
-    <w:p>
-      <w:pPr>
-        <w:spacing w:line="360" w:lineRule="auto"/>
-        <w:rPr>
-          <w:b/>
-          <w:bCs/>
-          <w:sz w:val="26"/>
-          <w:szCs w:val="26"/>
-        </w:rPr>
-      </w:pPr>
-    </w:p>
-    <w:p>
-      <w:pPr>
-        <w:spacing w:line="360" w:lineRule="auto"/>
-        <w:rPr>
-          <w:b/>
-          <w:bCs/>
-          <w:sz w:val="26"/>
-          <w:szCs w:val="26"/>
-        </w:rPr>
-      </w:pPr>
-    </w:p>
-    <w:p>
-      <w:pPr>
-        <w:spacing w:line="360" w:lineRule="auto"/>
-        <w:rPr>
-          <w:b/>
-          <w:bCs/>
-          <w:sz w:val="26"/>
-          <w:szCs w:val="26"/>
-        </w:rPr>
-      </w:pPr>
-    </w:p>
-    <w:p>
-      <w:pPr>
-        <w:spacing w:line="360" w:lineRule="auto"/>
-        <w:rPr>
-          <w:b/>
-          <w:bCs/>
-          <w:sz w:val="26"/>
-          <w:szCs w:val="26"/>
-        </w:rPr>
-      </w:pPr>
-    </w:p>
-    <w:p>
-      <w:pPr>
-        <w:spacing w:line="360" w:lineRule="auto"/>
-        <w:rPr>
-          <w:b/>
-          <w:bCs/>
-          <w:sz w:val="26"/>
-          <w:szCs w:val="26"/>
-        </w:rPr>
-      </w:pPr>
-    </w:p>
-    <w:p>
-      <w:pPr>
-        <w:spacing w:line="360" w:lineRule="auto"/>
-        <w:rPr>
-          <w:b/>
-          <w:bCs/>
-          <w:sz w:val="26"/>
-          <w:szCs w:val="26"/>
-        </w:rPr>
-      </w:pPr>
-    </w:p>
-    <w:p>
-      <w:pPr>
-        <w:spacing w:line="360" w:lineRule="auto"/>
-        <w:rPr>
-          <w:b/>
-          <w:bCs/>
-          <w:sz w:val="26"/>
-          <w:szCs w:val="26"/>
-        </w:rPr>
-      </w:pPr>
-    </w:p>
-    <w:p>
-      <w:pPr>
-        <w:spacing w:line="360" w:lineRule="auto"/>
-        <w:rPr>
-          <w:b/>
-          <w:bCs/>
-          <w:sz w:val="26"/>
-          <w:szCs w:val="26"/>
-        </w:rPr>
-      </w:pPr>
-    </w:p>
-    <w:p>
-      <w:pPr>
-        <w:spacing w:line="360" w:lineRule="auto"/>
+      <w:r>
+        <w:rPr>
+          <w:b/>
+          <w:bCs/>
+          <w:sz w:val="26"/>
+          <w:szCs w:val="26"/>
+        </w:rPr>
+        <w:t>3.2.1 Giao diện trang đăng nhập</w:t>
+      </w:r>
+    </w:p>
+    <w:p>
+      <w:pPr>
+        <w:spacing w:line="360" w:lineRule="auto"/>
+        <w:jc w:val="center"/>
+        <w:rPr>
+          <w:b/>
+          <w:bCs/>
+          <w:sz w:val="26"/>
+          <w:szCs w:val="26"/>
+        </w:rPr>
+      </w:pPr>
+      <w:r>
+        <w:rPr>
+          <w:b/>
+          <w:bCs/>
+          <w:noProof/>
+          <w:sz w:val="26"/>
+          <w:szCs w:val="26"/>
+        </w:rPr>
+        <w:drawing>
+          <wp:inline distT="0" distB="0" distL="0" distR="0" wp14:anchorId="0D638E2F" wp14:editId="054BE73D">
+            <wp:extent cx="3810000" cy="4120347"/>
+            <wp:effectExtent l="0" t="0" r="0" b="0"/>
+            <wp:docPr id="182664036" name="Picture 1" descr="A screenshot of a login form&#10;&#10;AI-generated content may be incorrect."/>
+            <wp:cNvGraphicFramePr>
+              <a:graphicFrameLocks xmlns:a="http://schemas.openxmlformats.org/drawingml/2006/main" noChangeAspect="1"/>
+            </wp:cNvGraphicFramePr>
+            <a:graphic xmlns:a="http://schemas.openxmlformats.org/drawingml/2006/main">
+              <a:graphicData uri="http://schemas.openxmlformats.org/drawingml/2006/picture">
+                <pic:pic xmlns:pic="http://schemas.openxmlformats.org/drawingml/2006/picture">
+                  <pic:nvPicPr>
+                    <pic:cNvPr id="182664036" name="Picture 1" descr="A screenshot of a login form&#10;&#10;AI-generated content may be incorrect."/>
+                    <pic:cNvPicPr/>
+                  </pic:nvPicPr>
+                  <pic:blipFill>
+                    <a:blip r:embed="rId14"/>
+                    <a:stretch>
+                      <a:fillRect/>
+                    </a:stretch>
+                  </pic:blipFill>
+                  <pic:spPr>
+                    <a:xfrm>
+                      <a:off x="0" y="0"/>
+                      <a:ext cx="3820101" cy="4131271"/>
+                    </a:xfrm>
+                    <a:prstGeom prst="rect">
+                      <a:avLst/>
+                    </a:prstGeom>
+                  </pic:spPr>
+                </pic:pic>
+              </a:graphicData>
+            </a:graphic>
+          </wp:inline>
+        </w:drawing>
+      </w:r>
+    </w:p>
+    <w:p>
+      <w:pPr>
+        <w:spacing w:line="360" w:lineRule="auto"/>
+        <w:jc w:val="center"/>
+        <w:rPr>
+          <w:b/>
+          <w:bCs/>
+          <w:sz w:val="26"/>
+          <w:szCs w:val="26"/>
+        </w:rPr>
+      </w:pPr>
+      <w:r>
+        <w:rPr>
+          <w:b/>
+          <w:bCs/>
+          <w:sz w:val="26"/>
+          <w:szCs w:val="26"/>
+        </w:rPr>
+        <w:t>Hình Giao diện trang đăng nhập</w:t>
+      </w:r>
+    </w:p>
+    <w:p>
+      <w:pPr>
+        <w:spacing w:line="360" w:lineRule="auto"/>
+        <w:rPr>
+          <w:sz w:val="26"/>
+          <w:szCs w:val="26"/>
+        </w:rPr>
+      </w:pPr>
+      <w:r>
+        <w:rPr>
+          <w:sz w:val="26"/>
+          <w:szCs w:val="26"/>
+        </w:rPr>
+        <w:t>3.2.2 Giao diện</w:t>
+      </w:r>
+      <w:r>
+        <w:rPr>
+          <w:sz w:val="26"/>
+          <w:szCs w:val="26"/>
+        </w:rPr>
+        <w:t xml:space="preserve"> danh sách người dùng</w:t>
+      </w:r>
+    </w:p>
+    <w:p>
+      <w:pPr>
+        <w:spacing w:line="360" w:lineRule="auto"/>
+        <w:jc w:val="center"/>
+        <w:rPr>
+          <w:sz w:val="26"/>
+          <w:szCs w:val="26"/>
+        </w:rPr>
+      </w:pPr>
+      <w:r>
+        <w:rPr>
+          <w:noProof/>
+          <w:sz w:val="26"/>
+          <w:szCs w:val="26"/>
+        </w:rPr>
+        <w:drawing>
+          <wp:inline distT="0" distB="0" distL="0" distR="0" wp14:anchorId="2CBF111B" wp14:editId="031F7EA1">
+            <wp:extent cx="5972175" cy="2826385"/>
+            <wp:effectExtent l="0" t="0" r="9525" b="0"/>
+            <wp:docPr id="311907307" name="Picture 1" descr="A white paper with blue lines&#10;&#10;AI-generated content may be incorrect."/>
+            <wp:cNvGraphicFramePr>
+              <a:graphicFrameLocks xmlns:a="http://schemas.openxmlformats.org/drawingml/2006/main" noChangeAspect="1"/>
+            </wp:cNvGraphicFramePr>
+            <a:graphic xmlns:a="http://schemas.openxmlformats.org/drawingml/2006/main">
+              <a:graphicData uri="http://schemas.openxmlformats.org/drawingml/2006/picture">
+                <pic:pic xmlns:pic="http://schemas.openxmlformats.org/drawingml/2006/picture">
+                  <pic:nvPicPr>
+                    <pic:cNvPr id="311907307" name="Picture 1" descr="A white paper with blue lines&#10;&#10;AI-generated content may be incorrect."/>
+                    <pic:cNvPicPr/>
+                  </pic:nvPicPr>
+                  <pic:blipFill>
+                    <a:blip r:embed="rId15"/>
+                    <a:stretch>
+                      <a:fillRect/>
+                    </a:stretch>
+                  </pic:blipFill>
+                  <pic:spPr>
+                    <a:xfrm>
+                      <a:off x="0" y="0"/>
+                      <a:ext cx="5972175" cy="2826385"/>
+                    </a:xfrm>
+                    <a:prstGeom prst="rect">
+                      <a:avLst/>
+                    </a:prstGeom>
+                  </pic:spPr>
+                </pic:pic>
+              </a:graphicData>
+            </a:graphic>
+          </wp:inline>
+        </w:drawing>
+      </w:r>
+    </w:p>
+    <w:p>
+      <w:pPr>
+        <w:spacing w:line="360" w:lineRule="auto"/>
+        <w:jc w:val="center"/>
+        <w:rPr>
+          <w:b/>
+          <w:bCs/>
+          <w:sz w:val="26"/>
+          <w:szCs w:val="26"/>
+        </w:rPr>
+      </w:pPr>
+      <w:r>
+        <w:rPr>
+          <w:b/>
+          <w:bCs/>
+          <w:sz w:val="26"/>
+          <w:szCs w:val="26"/>
+        </w:rPr>
+        <w:t>Hình Giao diện danh sách người dùng</w:t>
+      </w:r>
+    </w:p>
+    <w:p>
+      <w:pPr>
+        <w:spacing w:line="360" w:lineRule="auto"/>
+        <w:rPr>
+          <w:b/>
+          <w:bCs/>
+          <w:sz w:val="26"/>
+          <w:szCs w:val="26"/>
+        </w:rPr>
+      </w:pPr>
+      <w:r>
+        <w:rPr>
+          <w:b/>
+          <w:bCs/>
+          <w:sz w:val="26"/>
+          <w:szCs w:val="26"/>
+        </w:rPr>
+        <w:lastRenderedPageBreak/>
+        <w:t>3.2.3 giao diện form tạo công việc</w:t>
+      </w:r>
+    </w:p>
+    <w:p>
+      <w:pPr>
+        <w:spacing w:line="360" w:lineRule="auto"/>
+        <w:jc w:val="center"/>
+        <w:rPr>
+          <w:b/>
+          <w:bCs/>
+          <w:sz w:val="26"/>
+          <w:szCs w:val="26"/>
+        </w:rPr>
+      </w:pPr>
+      <w:r>
+        <w:rPr>
+          <w:b/>
+          <w:bCs/>
+          <w:noProof/>
+          <w:sz w:val="26"/>
+          <w:szCs w:val="26"/>
+        </w:rPr>
+        <w:drawing>
+          <wp:inline distT="0" distB="0" distL="0" distR="0" wp14:anchorId="2804A96F" wp14:editId="378A0682">
+            <wp:extent cx="5972175" cy="2288540"/>
+            <wp:effectExtent l="0" t="0" r="9525" b="0"/>
+            <wp:docPr id="688834358" name="Picture 1"/>
+            <wp:cNvGraphicFramePr>
+              <a:graphicFrameLocks xmlns:a="http://schemas.openxmlformats.org/drawingml/2006/main" noChangeAspect="1"/>
+            </wp:cNvGraphicFramePr>
+            <a:graphic xmlns:a="http://schemas.openxmlformats.org/drawingml/2006/main">
+              <a:graphicData uri="http://schemas.openxmlformats.org/drawingml/2006/picture">
+                <pic:pic xmlns:pic="http://schemas.openxmlformats.org/drawingml/2006/picture">
+                  <pic:nvPicPr>
+                    <pic:cNvPr id="688834358" name=""/>
+                    <pic:cNvPicPr/>
+                  </pic:nvPicPr>
+                  <pic:blipFill>
+                    <a:blip r:embed="rId16"/>
+                    <a:stretch>
+                      <a:fillRect/>
+                    </a:stretch>
+                  </pic:blipFill>
+                  <pic:spPr>
+                    <a:xfrm>
+                      <a:off x="0" y="0"/>
+                      <a:ext cx="5972175" cy="2288540"/>
+                    </a:xfrm>
+                    <a:prstGeom prst="rect">
+                      <a:avLst/>
+                    </a:prstGeom>
+                  </pic:spPr>
+                </pic:pic>
+              </a:graphicData>
+            </a:graphic>
+          </wp:inline>
+        </w:drawing>
+      </w:r>
+    </w:p>
+    <w:p>
+      <w:pPr>
+        <w:spacing w:line="360" w:lineRule="auto"/>
+        <w:jc w:val="center"/>
+        <w:rPr>
+          <w:b/>
+          <w:bCs/>
+          <w:sz w:val="26"/>
+          <w:szCs w:val="26"/>
+        </w:rPr>
+      </w:pPr>
+      <w:r>
+        <w:rPr>
+          <w:b/>
+          <w:bCs/>
+          <w:sz w:val="26"/>
+          <w:szCs w:val="26"/>
+        </w:rPr>
+        <w:t>Hình Giao diện form tạo công việc</w:t>
+      </w:r>
+    </w:p>
+    <w:p>
+      <w:pPr>
+        <w:spacing w:line="360" w:lineRule="auto"/>
+        <w:rPr>
+          <w:b/>
+          <w:bCs/>
+          <w:sz w:val="26"/>
+          <w:szCs w:val="26"/>
+        </w:rPr>
+      </w:pPr>
+      <w:r>
+        <w:rPr>
+          <w:b/>
+          <w:bCs/>
+          <w:sz w:val="26"/>
+          <w:szCs w:val="26"/>
+        </w:rPr>
+        <w:t>3.2.4 Giao diện form tạo task</w:t>
+      </w:r>
+    </w:p>
+    <w:p>
+      <w:pPr>
+        <w:spacing w:line="360" w:lineRule="auto"/>
+        <w:jc w:val="center"/>
+        <w:rPr>
+          <w:b/>
+          <w:bCs/>
+          <w:sz w:val="26"/>
+          <w:szCs w:val="26"/>
+        </w:rPr>
+      </w:pPr>
+      <w:r>
+        <w:rPr>
+          <w:b/>
+          <w:bCs/>
+          <w:noProof/>
+          <w:sz w:val="26"/>
+          <w:szCs w:val="26"/>
+        </w:rPr>
+        <w:drawing>
+          <wp:inline distT="0" distB="0" distL="0" distR="0" wp14:anchorId="621BE9B7" wp14:editId="7E52A16F">
+            <wp:extent cx="5972175" cy="1586230"/>
+            <wp:effectExtent l="0" t="0" r="9525" b="0"/>
+            <wp:docPr id="2095475513" name="Picture 1" descr="A white rectangular object with black lines&#10;&#10;AI-generated content may be incorrect."/>
+            <wp:cNvGraphicFramePr>
+              <a:graphicFrameLocks xmlns:a="http://schemas.openxmlformats.org/drawingml/2006/main" noChangeAspect="1"/>
+            </wp:cNvGraphicFramePr>
+            <a:graphic xmlns:a="http://schemas.openxmlformats.org/drawingml/2006/main">
+              <a:graphicData uri="http://schemas.openxmlformats.org/drawingml/2006/picture">
+                <pic:pic xmlns:pic="http://schemas.openxmlformats.org/drawingml/2006/picture">
+                  <pic:nvPicPr>
+                    <pic:cNvPr id="2095475513" name="Picture 1" descr="A white rectangular object with black lines&#10;&#10;AI-generated content may be incorrect."/>
+                    <pic:cNvPicPr/>
+                  </pic:nvPicPr>
+                  <pic:blipFill>
+                    <a:blip r:embed="rId17"/>
+                    <a:stretch>
+                      <a:fillRect/>
+                    </a:stretch>
+                  </pic:blipFill>
+                  <pic:spPr>
+                    <a:xfrm>
+                      <a:off x="0" y="0"/>
+                      <a:ext cx="5972175" cy="1586230"/>
+                    </a:xfrm>
+                    <a:prstGeom prst="rect">
+                      <a:avLst/>
+                    </a:prstGeom>
+                  </pic:spPr>
+                </pic:pic>
+              </a:graphicData>
+            </a:graphic>
+          </wp:inline>
+        </w:drawing>
+      </w:r>
+    </w:p>
+    <w:p>
+      <w:pPr>
+        <w:spacing w:line="360" w:lineRule="auto"/>
+        <w:jc w:val="center"/>
+        <w:rPr>
+          <w:b/>
+          <w:bCs/>
+          <w:sz w:val="26"/>
+          <w:szCs w:val="26"/>
+        </w:rPr>
+      </w:pPr>
+      <w:r>
+        <w:rPr>
+          <w:b/>
+          <w:bCs/>
+          <w:sz w:val="26"/>
+          <w:szCs w:val="26"/>
+        </w:rPr>
+        <w:t>Hình Giao diện form tạo task</w:t>
+      </w:r>
+    </w:p>
+    <w:p>
+      <w:pPr>
+        <w:spacing w:line="360" w:lineRule="auto"/>
+        <w:rPr>
+          <w:b/>
+          <w:bCs/>
+          <w:sz w:val="26"/>
+          <w:szCs w:val="26"/>
+        </w:rPr>
+      </w:pPr>
+      <w:r>
+        <w:rPr>
+          <w:b/>
+          <w:bCs/>
+          <w:sz w:val="26"/>
+          <w:szCs w:val="26"/>
+        </w:rPr>
+        <w:t xml:space="preserve">3.2.5 Giao diện </w:t>
+      </w:r>
+      <w:r>
+        <w:rPr>
+          <w:b/>
+          <w:bCs/>
+          <w:sz w:val="26"/>
+          <w:szCs w:val="26"/>
+        </w:rPr>
+        <w:t>cá nhân và công việc</w:t>
+      </w:r>
+    </w:p>
+    <w:p>
+      <w:pPr>
+        <w:spacing w:line="360" w:lineRule="auto"/>
+        <w:jc w:val="center"/>
+        <w:rPr>
+          <w:b/>
+          <w:bCs/>
+          <w:sz w:val="26"/>
+          <w:szCs w:val="26"/>
+        </w:rPr>
+      </w:pPr>
+      <w:r>
+        <w:rPr>
+          <w:b/>
+          <w:bCs/>
+          <w:noProof/>
+          <w:sz w:val="26"/>
+          <w:szCs w:val="26"/>
+        </w:rPr>
+        <w:drawing>
+          <wp:inline distT="0" distB="0" distL="0" distR="0" wp14:anchorId="7095253D" wp14:editId="7849828E">
+            <wp:extent cx="5972175" cy="2127250"/>
+            <wp:effectExtent l="0" t="0" r="9525" b="6350"/>
+            <wp:docPr id="2100743354" name="Picture 1" descr="A screenshot of a computer&#10;&#10;AI-generated content may be incorrect."/>
+            <wp:cNvGraphicFramePr>
+              <a:graphicFrameLocks xmlns:a="http://schemas.openxmlformats.org/drawingml/2006/main" noChangeAspect="1"/>
+            </wp:cNvGraphicFramePr>
+            <a:graphic xmlns:a="http://schemas.openxmlformats.org/drawingml/2006/main">
+              <a:graphicData uri="http://schemas.openxmlformats.org/drawingml/2006/picture">
+                <pic:pic xmlns:pic="http://schemas.openxmlformats.org/drawingml/2006/picture">
+                  <pic:nvPicPr>
+                    <pic:cNvPr id="2100743354" name="Picture 1" descr="A screenshot of a computer&#10;&#10;AI-generated content may be incorrect."/>
+                    <pic:cNvPicPr/>
+                  </pic:nvPicPr>
+                  <pic:blipFill>
+                    <a:blip r:embed="rId18"/>
+                    <a:stretch>
+                      <a:fillRect/>
+                    </a:stretch>
+                  </pic:blipFill>
+                  <pic:spPr>
+                    <a:xfrm>
+                      <a:off x="0" y="0"/>
+                      <a:ext cx="5972175" cy="2127250"/>
+                    </a:xfrm>
+                    <a:prstGeom prst="rect">
+                      <a:avLst/>
+                    </a:prstGeom>
+                  </pic:spPr>
+                </pic:pic>
+              </a:graphicData>
+            </a:graphic>
+          </wp:inline>
+        </w:drawing>
+      </w:r>
+    </w:p>
+    <w:p>
+      <w:pPr>
+        <w:spacing w:line="360" w:lineRule="auto"/>
+        <w:jc w:val="center"/>
+        <w:rPr>
+          <w:b/>
+          <w:bCs/>
+          <w:sz w:val="26"/>
+          <w:szCs w:val="26"/>
+        </w:rPr>
+      </w:pPr>
+      <w:r>
+        <w:rPr>
+          <w:b/>
+          <w:bCs/>
+          <w:sz w:val="26"/>
+          <w:szCs w:val="26"/>
+        </w:rPr>
+        <w:t>Hình Giao diện cá nhân và công việc</w:t>
+      </w:r>
+    </w:p>
+    <w:p>
+      <w:pPr>
+        <w:spacing w:line="360" w:lineRule="auto"/>
+        <w:jc w:val="center"/>
+        <w:rPr>
+          <w:b/>
+          <w:bCs/>
+          <w:sz w:val="26"/>
+          <w:szCs w:val="26"/>
+        </w:rPr>
+      </w:pPr>
+    </w:p>
+    <w:p>
+      <w:pPr>
+        <w:spacing w:line="360" w:lineRule="auto"/>
+        <w:jc w:val="center"/>
+        <w:rPr>
+          <w:b/>
+          <w:bCs/>
+          <w:sz w:val="26"/>
+          <w:szCs w:val="26"/>
+        </w:rPr>
+      </w:pPr>
+    </w:p>
+    <w:p>
+      <w:pPr>
+        <w:spacing w:line="360" w:lineRule="auto"/>
+        <w:rPr>
+          <w:b/>
+          <w:bCs/>
+          <w:sz w:val="26"/>
+          <w:szCs w:val="26"/>
+        </w:rPr>
+      </w:pPr>
+      <w:r>
+        <w:rPr>
+          <w:b/>
+          <w:bCs/>
+          <w:sz w:val="26"/>
+          <w:szCs w:val="26"/>
+        </w:rPr>
+        <w:lastRenderedPageBreak/>
+        <w:t>3.2.6 Giao diện thông tin cá nhân</w:t>
+      </w:r>
+    </w:p>
+    <w:p>
+      <w:pPr>
+        <w:spacing w:line="360" w:lineRule="auto"/>
+        <w:jc w:val="center"/>
+        <w:rPr>
+          <w:b/>
+          <w:bCs/>
+          <w:sz w:val="26"/>
+          <w:szCs w:val="26"/>
+        </w:rPr>
+      </w:pPr>
+      <w:r>
+        <w:rPr>
+          <w:b/>
+          <w:bCs/>
+          <w:noProof/>
+          <w:sz w:val="26"/>
+          <w:szCs w:val="26"/>
+        </w:rPr>
+        <w:drawing>
+          <wp:inline distT="0" distB="0" distL="0" distR="0" wp14:anchorId="0D01C2C5" wp14:editId="1CD3F3CA">
+            <wp:extent cx="5972175" cy="1599565"/>
+            <wp:effectExtent l="0" t="0" r="9525" b="635"/>
+            <wp:docPr id="169127192" name="Picture 1" descr="A blue circle with a white background&#10;&#10;AI-generated content may be incorrect."/>
+            <wp:cNvGraphicFramePr>
+              <a:graphicFrameLocks xmlns:a="http://schemas.openxmlformats.org/drawingml/2006/main" noChangeAspect="1"/>
+            </wp:cNvGraphicFramePr>
+            <a:graphic xmlns:a="http://schemas.openxmlformats.org/drawingml/2006/main">
+              <a:graphicData uri="http://schemas.openxmlformats.org/drawingml/2006/picture">
+                <pic:pic xmlns:pic="http://schemas.openxmlformats.org/drawingml/2006/picture">
+                  <pic:nvPicPr>
+                    <pic:cNvPr id="169127192" name="Picture 1" descr="A blue circle with a white background&#10;&#10;AI-generated content may be incorrect."/>
+                    <pic:cNvPicPr/>
+                  </pic:nvPicPr>
+                  <pic:blipFill>
+                    <a:blip r:embed="rId19"/>
+                    <a:stretch>
+                      <a:fillRect/>
+                    </a:stretch>
+                  </pic:blipFill>
+                  <pic:spPr>
+                    <a:xfrm>
+                      <a:off x="0" y="0"/>
+                      <a:ext cx="5972175" cy="1599565"/>
+                    </a:xfrm>
+                    <a:prstGeom prst="rect">
+                      <a:avLst/>
+                    </a:prstGeom>
+                  </pic:spPr>
+                </pic:pic>
+              </a:graphicData>
+            </a:graphic>
+          </wp:inline>
+        </w:drawing>
+      </w:r>
+    </w:p>
+    <w:p>
+      <w:pPr>
+        <w:spacing w:line="360" w:lineRule="auto"/>
+        <w:jc w:val="center"/>
+        <w:rPr>
+          <w:b/>
+          <w:bCs/>
+          <w:sz w:val="26"/>
+          <w:szCs w:val="26"/>
+        </w:rPr>
+      </w:pPr>
+      <w:r>
+        <w:rPr>
+          <w:b/>
+          <w:bCs/>
+          <w:sz w:val="26"/>
+          <w:szCs w:val="26"/>
+        </w:rPr>
+        <w:t>Hình Giao diện thông tin cá nhân</w:t>
+      </w:r>
+    </w:p>
+    <w:p>
+      <w:pPr>
+        <w:spacing w:line="360" w:lineRule="auto"/>
+        <w:rPr>
+          <w:b/>
+          <w:bCs/>
+          <w:sz w:val="26"/>
+          <w:szCs w:val="26"/>
+        </w:rPr>
+      </w:pPr>
+      <w:r>
+        <w:rPr>
+          <w:b/>
+          <w:bCs/>
+          <w:sz w:val="26"/>
+          <w:szCs w:val="26"/>
+        </w:rPr>
+        <w:t>3.2.7 Giao diện quản lý công việc</w:t>
+      </w:r>
+    </w:p>
+    <w:p>
+      <w:pPr>
+        <w:spacing w:line="360" w:lineRule="auto"/>
+        <w:jc w:val="center"/>
+        <w:rPr>
+          <w:b/>
+          <w:bCs/>
+          <w:sz w:val="26"/>
+          <w:szCs w:val="26"/>
+        </w:rPr>
+      </w:pPr>
+      <w:r>
+        <w:rPr>
+          <w:b/>
+          <w:bCs/>
+          <w:noProof/>
+          <w:sz w:val="26"/>
+          <w:szCs w:val="26"/>
+        </w:rPr>
+        <w:drawing>
+          <wp:inline distT="0" distB="0" distL="0" distR="0" wp14:anchorId="225347E9" wp14:editId="4E6B3FB2">
+            <wp:extent cx="5972175" cy="3740150"/>
+            <wp:effectExtent l="0" t="0" r="9525" b="0"/>
+            <wp:docPr id="1150539393" name="Picture 1" descr="A screenshot of a computer screen&#10;&#10;AI-generated content may be incorrect."/>
+            <wp:cNvGraphicFramePr>
+              <a:graphicFrameLocks xmlns:a="http://schemas.openxmlformats.org/drawingml/2006/main" noChangeAspect="1"/>
+            </wp:cNvGraphicFramePr>
+            <a:graphic xmlns:a="http://schemas.openxmlformats.org/drawingml/2006/main">
+              <a:graphicData uri="http://schemas.openxmlformats.org/drawingml/2006/picture">
+                <pic:pic xmlns:pic="http://schemas.openxmlformats.org/drawingml/2006/picture">
+                  <pic:nvPicPr>
+                    <pic:cNvPr id="1150539393" name="Picture 1" descr="A screenshot of a computer screen&#10;&#10;AI-generated content may be incorrect."/>
+                    <pic:cNvPicPr/>
+                  </pic:nvPicPr>
+                  <pic:blipFill>
+                    <a:blip r:embed="rId20"/>
+                    <a:stretch>
+                      <a:fillRect/>
+                    </a:stretch>
+                  </pic:blipFill>
+                  <pic:spPr>
+                    <a:xfrm>
+                      <a:off x="0" y="0"/>
+                      <a:ext cx="5972175" cy="3740150"/>
+                    </a:xfrm>
+                    <a:prstGeom prst="rect">
+                      <a:avLst/>
+                    </a:prstGeom>
+                  </pic:spPr>
+                </pic:pic>
+              </a:graphicData>
+            </a:graphic>
+          </wp:inline>
+        </w:drawing>
+      </w:r>
+    </w:p>
+    <w:p>
+      <w:pPr>
+        <w:spacing w:line="360" w:lineRule="auto"/>
+        <w:jc w:val="center"/>
+        <w:rPr>
+          <w:b/>
+          <w:bCs/>
+          <w:sz w:val="26"/>
+          <w:szCs w:val="26"/>
+        </w:rPr>
+      </w:pPr>
+      <w:r>
+        <w:rPr>
+          <w:b/>
+          <w:bCs/>
+          <w:sz w:val="26"/>
+          <w:szCs w:val="26"/>
+        </w:rPr>
+        <w:t>Hình Giao diện quản lý công việc</w:t>
+      </w:r>
+    </w:p>
+    <w:p>
+      <w:pPr>
+        <w:spacing w:line="360" w:lineRule="auto"/>
+        <w:rPr>
+          <w:b/>
+          <w:bCs/>
+          <w:sz w:val="26"/>
+          <w:szCs w:val="26"/>
+        </w:rPr>
+      </w:pPr>
+    </w:p>
+    <w:p>
+      <w:pPr>
+        <w:spacing w:line="360" w:lineRule="auto"/>
+        <w:rPr>
+          <w:b/>
+          <w:bCs/>
+          <w:sz w:val="26"/>
+          <w:szCs w:val="26"/>
+        </w:rPr>
+      </w:pPr>
+    </w:p>
+    <w:p>
+      <w:pPr>
+        <w:spacing w:line="360" w:lineRule="auto"/>
+        <w:rPr>
+          <w:b/>
+          <w:bCs/>
+          <w:sz w:val="26"/>
+          <w:szCs w:val="26"/>
+        </w:rPr>
+      </w:pPr>
+    </w:p>
+    <w:p>
+      <w:pPr>
+        <w:spacing w:line="360" w:lineRule="auto"/>
+        <w:rPr>
+          <w:b/>
+          <w:bCs/>
+          <w:sz w:val="26"/>
+          <w:szCs w:val="26"/>
+        </w:rPr>
+      </w:pPr>
+    </w:p>
+    <w:p>
+      <w:pPr>
+        <w:spacing w:line="360" w:lineRule="auto"/>
+        <w:rPr>
+          <w:b/>
+          <w:bCs/>
+          <w:sz w:val="26"/>
+          <w:szCs w:val="26"/>
+        </w:rPr>
+      </w:pPr>
+    </w:p>
+    <w:p>
+      <w:pPr>
+        <w:spacing w:line="360" w:lineRule="auto"/>
+        <w:rPr>
+          <w:b/>
+          <w:bCs/>
+          <w:sz w:val="26"/>
+          <w:szCs w:val="26"/>
+        </w:rPr>
+      </w:pPr>
+    </w:p>
+    <w:p>
+      <w:pPr>
+        <w:spacing w:line="360" w:lineRule="auto"/>
+        <w:rPr>
+          <w:b/>
+          <w:bCs/>
+          <w:sz w:val="26"/>
+          <w:szCs w:val="26"/>
+        </w:rPr>
+      </w:pPr>
+    </w:p>
+    <w:p>
+      <w:pPr>
+        <w:spacing w:line="360" w:lineRule="auto"/>
+        <w:rPr>
+          <w:b/>
+          <w:bCs/>
+          <w:sz w:val="26"/>
+          <w:szCs w:val="26"/>
+        </w:rPr>
+      </w:pPr>
+      <w:r>
+        <w:rPr>
+          <w:b/>
+          <w:bCs/>
+          <w:sz w:val="26"/>
+          <w:szCs w:val="26"/>
+        </w:rPr>
+        <w:lastRenderedPageBreak/>
+        <w:t>3.2.8 Giao diện chi tiết task</w:t>
+      </w:r>
+    </w:p>
+    <w:p>
+      <w:pPr>
+        <w:spacing w:line="360" w:lineRule="auto"/>
+        <w:jc w:val="center"/>
+        <w:rPr>
+          <w:b/>
+          <w:bCs/>
+          <w:sz w:val="26"/>
+          <w:szCs w:val="26"/>
+        </w:rPr>
+      </w:pPr>
+      <w:r>
+        <w:rPr>
+          <w:b/>
+          <w:bCs/>
+          <w:noProof/>
+          <w:sz w:val="26"/>
+          <w:szCs w:val="26"/>
+        </w:rPr>
+        <w:drawing>
+          <wp:inline distT="0" distB="0" distL="0" distR="0" wp14:anchorId="2D067D81" wp14:editId="04DEB15A">
+            <wp:extent cx="5972175" cy="1835785"/>
+            <wp:effectExtent l="0" t="0" r="9525" b="0"/>
+            <wp:docPr id="657760970" name="Picture 1" descr="A white rectangular object with a white background&#10;&#10;AI-generated content may be incorrect."/>
+            <wp:cNvGraphicFramePr>
+              <a:graphicFrameLocks xmlns:a="http://schemas.openxmlformats.org/drawingml/2006/main" noChangeAspect="1"/>
+            </wp:cNvGraphicFramePr>
+            <a:graphic xmlns:a="http://schemas.openxmlformats.org/drawingml/2006/main">
+              <a:graphicData uri="http://schemas.openxmlformats.org/drawingml/2006/picture">
+                <pic:pic xmlns:pic="http://schemas.openxmlformats.org/drawingml/2006/picture">
+                  <pic:nvPicPr>
+                    <pic:cNvPr id="657760970" name="Picture 1" descr="A white rectangular object with a white background&#10;&#10;AI-generated content may be incorrect."/>
+                    <pic:cNvPicPr/>
+                  </pic:nvPicPr>
+                  <pic:blipFill>
+                    <a:blip r:embed="rId21"/>
+                    <a:stretch>
+                      <a:fillRect/>
+                    </a:stretch>
+                  </pic:blipFill>
+                  <pic:spPr>
+                    <a:xfrm>
+                      <a:off x="0" y="0"/>
+                      <a:ext cx="5972175" cy="1835785"/>
+                    </a:xfrm>
+                    <a:prstGeom prst="rect">
+                      <a:avLst/>
+                    </a:prstGeom>
+                  </pic:spPr>
+                </pic:pic>
+              </a:graphicData>
+            </a:graphic>
+          </wp:inline>
+        </w:drawing>
+      </w:r>
+    </w:p>
+    <w:p>
+      <w:pPr>
+        <w:spacing w:line="360" w:lineRule="auto"/>
+        <w:jc w:val="center"/>
+        <w:rPr>
+          <w:b/>
+          <w:bCs/>
+          <w:sz w:val="26"/>
+          <w:szCs w:val="26"/>
+        </w:rPr>
+      </w:pPr>
+      <w:r>
+        <w:rPr>
+          <w:b/>
+          <w:bCs/>
+          <w:sz w:val="26"/>
+          <w:szCs w:val="26"/>
+        </w:rPr>
+        <w:t>Hình Giao diện chi tiết task</w:t>
+      </w:r>
+    </w:p>
+    <w:p>
+      <w:pPr>
+        <w:spacing w:line="360" w:lineRule="auto"/>
+        <w:rPr>
+          <w:b/>
+          <w:bCs/>
+          <w:sz w:val="26"/>
+          <w:szCs w:val="26"/>
+        </w:rPr>
+      </w:pPr>
+      <w:r>
+        <w:rPr>
+          <w:b/>
+          <w:bCs/>
+          <w:sz w:val="26"/>
+          <w:szCs w:val="26"/>
+        </w:rPr>
+        <w:t>3.2.9 Giao diện tìm kiếm công việc</w:t>
+      </w:r>
+    </w:p>
+    <w:p>
+      <w:pPr>
+        <w:spacing w:line="360" w:lineRule="auto"/>
+        <w:jc w:val="center"/>
+        <w:rPr>
+          <w:b/>
+          <w:bCs/>
+          <w:sz w:val="26"/>
+          <w:szCs w:val="26"/>
+        </w:rPr>
+      </w:pPr>
+      <w:r>
+        <w:rPr>
+          <w:b/>
+          <w:bCs/>
+          <w:noProof/>
+          <w:sz w:val="26"/>
+          <w:szCs w:val="26"/>
+        </w:rPr>
+        <w:drawing>
+          <wp:inline distT="0" distB="0" distL="0" distR="0" wp14:anchorId="6A8636F9" wp14:editId="46E1502C">
+            <wp:extent cx="5972175" cy="1079500"/>
+            <wp:effectExtent l="0" t="0" r="9525" b="6350"/>
+            <wp:docPr id="333065174" name="Picture 1" descr="A white screen with black text&#10;&#10;AI-generated content may be incorrect."/>
+            <wp:cNvGraphicFramePr>
+              <a:graphicFrameLocks xmlns:a="http://schemas.openxmlformats.org/drawingml/2006/main" noChangeAspect="1"/>
+            </wp:cNvGraphicFramePr>
+            <a:graphic xmlns:a="http://schemas.openxmlformats.org/drawingml/2006/main">
+              <a:graphicData uri="http://schemas.openxmlformats.org/drawingml/2006/picture">
+                <pic:pic xmlns:pic="http://schemas.openxmlformats.org/drawingml/2006/picture">
+                  <pic:nvPicPr>
+                    <pic:cNvPr id="333065174" name="Picture 1" descr="A white screen with black text&#10;&#10;AI-generated content may be incorrect."/>
+                    <pic:cNvPicPr/>
+                  </pic:nvPicPr>
+                  <pic:blipFill>
+                    <a:blip r:embed="rId22"/>
+                    <a:stretch>
+                      <a:fillRect/>
+                    </a:stretch>
+                  </pic:blipFill>
+                  <pic:spPr>
+                    <a:xfrm>
+                      <a:off x="0" y="0"/>
+                      <a:ext cx="5972175" cy="1079500"/>
+                    </a:xfrm>
+                    <a:prstGeom prst="rect">
+                      <a:avLst/>
+                    </a:prstGeom>
+                  </pic:spPr>
+                </pic:pic>
+              </a:graphicData>
+            </a:graphic>
+          </wp:inline>
+        </w:drawing>
+      </w:r>
+    </w:p>
+    <w:p>
+      <w:pPr>
+        <w:spacing w:line="360" w:lineRule="auto"/>
+        <w:jc w:val="center"/>
+        <w:rPr>
+          <w:b/>
+          <w:bCs/>
+          <w:sz w:val="26"/>
+          <w:szCs w:val="26"/>
+        </w:rPr>
+      </w:pPr>
+      <w:r>
+        <w:rPr>
+          <w:b/>
+          <w:bCs/>
+          <w:sz w:val="26"/>
+          <w:szCs w:val="26"/>
+        </w:rPr>
+        <w:t>Hình Giao diện tìm kiếm công việc</w:t>
+      </w:r>
+    </w:p>
+    <w:p>
+      <w:pPr>
+        <w:spacing w:line="360" w:lineRule="auto"/>
+        <w:rPr>
+          <w:b/>
+          <w:bCs/>
+          <w:sz w:val="26"/>
+          <w:szCs w:val="26"/>
+        </w:rPr>
+      </w:pPr>
+      <w:r>
+        <w:rPr>
+          <w:b/>
+          <w:bCs/>
+          <w:sz w:val="26"/>
+          <w:szCs w:val="26"/>
+        </w:rPr>
+        <w:t>3.2.10 Giao diện thông báo</w:t>
+      </w:r>
+    </w:p>
+    <w:p>
+      <w:pPr>
+        <w:spacing w:line="360" w:lineRule="auto"/>
+        <w:jc w:val="center"/>
+        <w:rPr>
+          <w:b/>
+          <w:bCs/>
+          <w:sz w:val="26"/>
+          <w:szCs w:val="26"/>
+        </w:rPr>
+      </w:pPr>
+      <w:r>
+        <w:rPr>
+          <w:b/>
+          <w:bCs/>
+          <w:noProof/>
+          <w:sz w:val="26"/>
+          <w:szCs w:val="26"/>
+        </w:rPr>
+        <w:drawing>
+          <wp:inline distT="0" distB="0" distL="0" distR="0" wp14:anchorId="29FE1E7A" wp14:editId="1F539EF7">
+            <wp:extent cx="5972175" cy="988695"/>
+            <wp:effectExtent l="0" t="0" r="9525" b="1905"/>
+            <wp:docPr id="2012811601" name="Picture 1" descr="A white rectangular object with a black stripe&#10;&#10;AI-generated content may be incorrect."/>
+            <wp:cNvGraphicFramePr>
+              <a:graphicFrameLocks xmlns:a="http://schemas.openxmlformats.org/drawingml/2006/main" noChangeAspect="1"/>
+            </wp:cNvGraphicFramePr>
+            <a:graphic xmlns:a="http://schemas.openxmlformats.org/drawingml/2006/main">
+              <a:graphicData uri="http://schemas.openxmlformats.org/drawingml/2006/picture">
+                <pic:pic xmlns:pic="http://schemas.openxmlformats.org/drawingml/2006/picture">
+                  <pic:nvPicPr>
+                    <pic:cNvPr id="2012811601" name="Picture 1" descr="A white rectangular object with a black stripe&#10;&#10;AI-generated content may be incorrect."/>
+                    <pic:cNvPicPr/>
+                  </pic:nvPicPr>
+                  <pic:blipFill>
+                    <a:blip r:embed="rId23"/>
+                    <a:stretch>
+                      <a:fillRect/>
+                    </a:stretch>
+                  </pic:blipFill>
+                  <pic:spPr>
+                    <a:xfrm>
+                      <a:off x="0" y="0"/>
+                      <a:ext cx="5972175" cy="988695"/>
+                    </a:xfrm>
+                    <a:prstGeom prst="rect">
+                      <a:avLst/>
+                    </a:prstGeom>
+                  </pic:spPr>
+                </pic:pic>
+              </a:graphicData>
+            </a:graphic>
+          </wp:inline>
+        </w:drawing>
+      </w:r>
+      <w:r>
+        <w:rPr>
+          <w:b/>
+          <w:bCs/>
+          <w:sz w:val="26"/>
+          <w:szCs w:val="26"/>
+        </w:rPr>
+        <w:br/>
+        <w:t>Hình Giao diện thông báo</w:t>
+      </w:r>
+    </w:p>
+    <w:p>
+      <w:pPr>
+        <w:spacing w:line="360" w:lineRule="auto"/>
+        <w:jc w:val="center"/>
         <w:rPr>
           <w:b/>
           <w:bCs/>
@@ -13242,19 +14560,7 @@
         <w:rPr>
           <w:szCs w:val="26"/>
         </w:rPr>
-        <w:t>”, mật khẩu “</w:t>
-      </w:r>
-      <w:r>
-        <w:rPr>
-          <w:szCs w:val="26"/>
-        </w:rPr>
-        <w:t>123456</w:t>
-      </w:r>
-      <w:r>
-        <w:rPr>
-          <w:szCs w:val="26"/>
-        </w:rPr>
-        <w:t xml:space="preserve">” </w:t>
+        <w:t xml:space="preserve">”, mật khẩu “123456” </w:t>
       </w:r>
     </w:p>
     <w:p>
@@ -13311,44 +14617,22 @@
     <w:p/>
     <w:p/>
     <w:p/>
-    <w:p/>
-    <w:p/>
-    <w:p/>
-    <w:p/>
-    <w:p/>
-    <w:p/>
-    <w:p/>
-    <w:p/>
-    <w:p/>
-    <w:p/>
-    <w:p/>
-    <w:p/>
-    <w:p/>
-    <w:p/>
-    <w:p>
-      <w:pPr>
-        <w:rPr>
-          <w:rFonts w:ascii="UVnTime" w:hAnsi="UVnTime"/>
-          <w:sz w:val="26"/>
-          <w:szCs w:val="26"/>
-        </w:rPr>
-      </w:pPr>
-    </w:p>
     <w:p>
       <w:pPr>
         <w:tabs>
           <w:tab w:val="left" w:pos="1665"/>
         </w:tabs>
-      </w:pPr>
-      <w:r>
-        <w:tab/>
-      </w:r>
+        <w:spacing w:line="360" w:lineRule="auto"/>
+        <w:jc w:val="center"/>
+      </w:pPr>
     </w:p>
     <w:p>
       <w:pPr>
         <w:tabs>
           <w:tab w:val="left" w:pos="1665"/>
         </w:tabs>
+        <w:spacing w:line="360" w:lineRule="auto"/>
+        <w:jc w:val="center"/>
       </w:pPr>
     </w:p>
     <w:p>
@@ -13356,6 +14640,8 @@
         <w:tabs>
           <w:tab w:val="left" w:pos="1665"/>
         </w:tabs>
+        <w:spacing w:line="360" w:lineRule="auto"/>
+        <w:jc w:val="center"/>
       </w:pPr>
     </w:p>
     <w:p>
@@ -13363,6 +14649,8 @@
         <w:tabs>
           <w:tab w:val="left" w:pos="1665"/>
         </w:tabs>
+        <w:spacing w:line="360" w:lineRule="auto"/>
+        <w:jc w:val="center"/>
       </w:pPr>
     </w:p>
     <w:p>
@@ -13370,6 +14658,8 @@
         <w:tabs>
           <w:tab w:val="left" w:pos="1665"/>
         </w:tabs>
+        <w:spacing w:line="360" w:lineRule="auto"/>
+        <w:jc w:val="center"/>
       </w:pPr>
     </w:p>
     <w:p>
@@ -13377,6 +14667,8 @@
         <w:tabs>
           <w:tab w:val="left" w:pos="1665"/>
         </w:tabs>
+        <w:spacing w:line="360" w:lineRule="auto"/>
+        <w:jc w:val="center"/>
       </w:pPr>
     </w:p>
     <w:p>
@@ -13384,6 +14676,8 @@
         <w:tabs>
           <w:tab w:val="left" w:pos="1665"/>
         </w:tabs>
+        <w:spacing w:line="360" w:lineRule="auto"/>
+        <w:jc w:val="center"/>
       </w:pPr>
     </w:p>
     <w:p>
@@ -13391,6 +14685,8 @@
         <w:tabs>
           <w:tab w:val="left" w:pos="1665"/>
         </w:tabs>
+        <w:spacing w:line="360" w:lineRule="auto"/>
+        <w:jc w:val="center"/>
       </w:pPr>
     </w:p>
     <w:p>
@@ -13398,6 +14694,8 @@
         <w:tabs>
           <w:tab w:val="left" w:pos="1665"/>
         </w:tabs>
+        <w:spacing w:line="360" w:lineRule="auto"/>
+        <w:jc w:val="center"/>
       </w:pPr>
     </w:p>
     <w:p>
@@ -13405,6 +14703,8 @@
         <w:tabs>
           <w:tab w:val="left" w:pos="1665"/>
         </w:tabs>
+        <w:spacing w:line="360" w:lineRule="auto"/>
+        <w:jc w:val="center"/>
       </w:pPr>
     </w:p>
     <w:p>
@@ -13412,6 +14712,8 @@
         <w:tabs>
           <w:tab w:val="left" w:pos="1665"/>
         </w:tabs>
+        <w:spacing w:line="360" w:lineRule="auto"/>
+        <w:jc w:val="center"/>
       </w:pPr>
     </w:p>
     <w:p>
@@ -13419,6 +14721,8 @@
         <w:tabs>
           <w:tab w:val="left" w:pos="1665"/>
         </w:tabs>
+        <w:spacing w:line="360" w:lineRule="auto"/>
+        <w:jc w:val="center"/>
       </w:pPr>
     </w:p>
     <w:p>
@@ -13426,6 +14730,62 @@
         <w:tabs>
           <w:tab w:val="left" w:pos="1665"/>
         </w:tabs>
+        <w:spacing w:line="360" w:lineRule="auto"/>
+        <w:jc w:val="center"/>
+      </w:pPr>
+    </w:p>
+    <w:p>
+      <w:pPr>
+        <w:tabs>
+          <w:tab w:val="left" w:pos="1665"/>
+        </w:tabs>
+        <w:spacing w:line="360" w:lineRule="auto"/>
+        <w:jc w:val="center"/>
+      </w:pPr>
+    </w:p>
+    <w:p>
+      <w:pPr>
+        <w:tabs>
+          <w:tab w:val="left" w:pos="1665"/>
+        </w:tabs>
+        <w:spacing w:line="360" w:lineRule="auto"/>
+        <w:jc w:val="center"/>
+      </w:pPr>
+    </w:p>
+    <w:p>
+      <w:pPr>
+        <w:tabs>
+          <w:tab w:val="left" w:pos="1665"/>
+        </w:tabs>
+        <w:spacing w:line="360" w:lineRule="auto"/>
+        <w:jc w:val="center"/>
+      </w:pPr>
+    </w:p>
+    <w:p>
+      <w:pPr>
+        <w:tabs>
+          <w:tab w:val="left" w:pos="1665"/>
+        </w:tabs>
+        <w:spacing w:line="360" w:lineRule="auto"/>
+        <w:jc w:val="center"/>
+      </w:pPr>
+    </w:p>
+    <w:p>
+      <w:pPr>
+        <w:tabs>
+          <w:tab w:val="left" w:pos="1665"/>
+        </w:tabs>
+        <w:spacing w:line="360" w:lineRule="auto"/>
+        <w:jc w:val="center"/>
+      </w:pPr>
+    </w:p>
+    <w:p>
+      <w:pPr>
+        <w:tabs>
+          <w:tab w:val="left" w:pos="1665"/>
+        </w:tabs>
+        <w:spacing w:line="360" w:lineRule="auto"/>
+        <w:jc w:val="center"/>
       </w:pPr>
     </w:p>
     <w:p>
@@ -13474,7 +14834,7 @@
           <w:rFonts w:ascii="Times New Roman" w:hAnsi="Times New Roman"/>
           <w:szCs w:val="26"/>
         </w:rPr>
-        <w:t>Google. Flutter Documentation. Truy cập tại: https://docs.flutter.dev</w:t>
+        <w:t>S. Alessandria, *Flutter Projects: A practical, project-based guide to building real-world cross-platform mobile applications and games*. Packt Publishing, 2020.</w:t>
       </w:r>
     </w:p>
     <w:p>
@@ -13498,7 +14858,7 @@
           <w:rFonts w:ascii="Times New Roman" w:hAnsi="Times New Roman"/>
           <w:szCs w:val="26"/>
         </w:rPr>
-        <w:t>Google. Firebase Documentation. Truy cập tại: https://firebase.google.com/docs</w:t>
+        <w:t>N. Ahmad, *Beginning Flutter: A Hands On Guide To App Development*. Apress, 2021.</w:t>
       </w:r>
     </w:p>
     <w:p>
@@ -13522,7 +14882,7 @@
           <w:rFonts w:ascii="Times New Roman" w:hAnsi="Times New Roman"/>
           <w:szCs w:val="26"/>
         </w:rPr>
-        <w:t>FlutterFire. Official Firebase plugins for Flutter. Truy cập tại: https://firebase.flutter.dev</w:t>
+        <w:t>xeladu, *The Flutter Firebase Compendium*, 3rd ed., 2024.</w:t>
       </w:r>
     </w:p>
     <w:p>
@@ -13546,9 +14906,425 @@
           <w:rFonts w:ascii="Times New Roman" w:hAnsi="Times New Roman"/>
           <w:szCs w:val="26"/>
         </w:rPr>
+        <w:t>R. Agarwal and Code01, *Firebase for Flutter Developers: Authentication, Database and Storage Mastery*, 2023.</w:t>
+      </w:r>
+    </w:p>
+    <w:p>
+      <w:pPr>
+        <w:pStyle w:val="ListParagraph"/>
+        <w:numPr>
+          <w:ilvl w:val="0"/>
+          <w:numId w:val="75"/>
+        </w:numPr>
+        <w:tabs>
+          <w:tab w:val="left" w:pos="1665"/>
+        </w:tabs>
+        <w:spacing w:line="360" w:lineRule="auto"/>
+        <w:rPr>
+          <w:rFonts w:ascii="Times New Roman" w:hAnsi="Times New Roman"/>
+          <w:szCs w:val="26"/>
+        </w:rPr>
+      </w:pPr>
+      <w:r>
+        <w:rPr>
+          <w:rFonts w:ascii="Times New Roman" w:hAnsi="Times New Roman"/>
+          <w:szCs w:val="26"/>
+        </w:rPr>
+        <w:t>F. Hussain and K. Hussain, *Building Mobile Magic: Integrating Flutter with Firebase*, 2024.</w:t>
+      </w:r>
+    </w:p>
+    <w:p>
+      <w:pPr>
+        <w:pStyle w:val="ListParagraph"/>
+        <w:numPr>
+          <w:ilvl w:val="0"/>
+          <w:numId w:val="75"/>
+        </w:numPr>
+        <w:tabs>
+          <w:tab w:val="left" w:pos="1665"/>
+        </w:tabs>
+        <w:spacing w:line="360" w:lineRule="auto"/>
+        <w:rPr>
+          <w:rFonts w:ascii="Times New Roman" w:hAnsi="Times New Roman"/>
+          <w:szCs w:val="26"/>
+        </w:rPr>
+      </w:pPr>
+      <w:r>
+        <w:rPr>
+          <w:rFonts w:ascii="Times New Roman" w:hAnsi="Times New Roman"/>
+          <w:szCs w:val="26"/>
+        </w:rPr>
+        <w:t>N. Nursobah, M. I. Saad và J. A. J. Kansil, “Implementation of the Flutter Framework for Developing an E‑Commerce Application,” TEPIAN, vol. 5, no. 4, pp. 127–135, 2024.</w:t>
+      </w:r>
+    </w:p>
+    <w:p>
+      <w:pPr>
+        <w:pStyle w:val="ListParagraph"/>
+        <w:numPr>
+          <w:ilvl w:val="0"/>
+          <w:numId w:val="75"/>
+        </w:numPr>
+        <w:tabs>
+          <w:tab w:val="left" w:pos="1665"/>
+        </w:tabs>
+        <w:spacing w:line="360" w:lineRule="auto"/>
+        <w:rPr>
+          <w:rFonts w:ascii="Times New Roman" w:hAnsi="Times New Roman"/>
+          <w:szCs w:val="26"/>
+        </w:rPr>
+      </w:pPr>
+      <w:r>
+        <w:rPr>
+          <w:rFonts w:ascii="Times New Roman" w:hAnsi="Times New Roman"/>
+          <w:szCs w:val="26"/>
+        </w:rPr>
+        <w:t>D. A. Alfahri và A. Widarma, “Implementation of Flutter and Firebase in Developing a Mobile News Portal Application,” Bigint Computing Journal, vol. 3, no. 1, pp. 50–57, Jan. 2025.</w:t>
+      </w:r>
+    </w:p>
+    <w:p>
+      <w:pPr>
+        <w:pStyle w:val="ListParagraph"/>
+        <w:numPr>
+          <w:ilvl w:val="0"/>
+          <w:numId w:val="75"/>
+        </w:numPr>
+        <w:tabs>
+          <w:tab w:val="left" w:pos="1665"/>
+        </w:tabs>
+        <w:spacing w:line="360" w:lineRule="auto"/>
+        <w:rPr>
+          <w:rFonts w:ascii="Times New Roman" w:hAnsi="Times New Roman"/>
+          <w:szCs w:val="26"/>
+        </w:rPr>
+      </w:pPr>
+      <w:r>
+        <w:rPr>
+          <w:rFonts w:ascii="Times New Roman" w:hAnsi="Times New Roman"/>
+          <w:szCs w:val="26"/>
+        </w:rPr>
+        <w:t>I. K. Wairooy, I. Dillwyn, K. Putra và A. Lay, “Development of Mobile QR Warehouse Management Application Based on Flutter and Firebase,” EMACS, 2025.</w:t>
+      </w:r>
+    </w:p>
+    <w:p>
+      <w:pPr>
+        <w:pStyle w:val="ListParagraph"/>
+        <w:numPr>
+          <w:ilvl w:val="0"/>
+          <w:numId w:val="75"/>
+        </w:numPr>
+        <w:tabs>
+          <w:tab w:val="left" w:pos="1665"/>
+        </w:tabs>
+        <w:spacing w:line="360" w:lineRule="auto"/>
+        <w:rPr>
+          <w:rFonts w:ascii="Times New Roman" w:hAnsi="Times New Roman"/>
+          <w:szCs w:val="26"/>
+        </w:rPr>
+      </w:pPr>
+      <w:r>
+        <w:rPr>
+          <w:rFonts w:ascii="Times New Roman" w:hAnsi="Times New Roman"/>
+          <w:szCs w:val="26"/>
+        </w:rPr>
+        <w:t>S. Shrey, “Flutter &amp; Firebase BootCamp,” slide PDF, Feb. 2023.</w:t>
+      </w:r>
+    </w:p>
+    <w:p>
+      <w:pPr>
+        <w:pStyle w:val="ListParagraph"/>
+        <w:numPr>
+          <w:ilvl w:val="0"/>
+          <w:numId w:val="75"/>
+        </w:numPr>
+        <w:tabs>
+          <w:tab w:val="left" w:pos="1665"/>
+        </w:tabs>
+        <w:spacing w:line="360" w:lineRule="auto"/>
+        <w:rPr>
+          <w:rFonts w:ascii="Times New Roman" w:hAnsi="Times New Roman"/>
+          <w:szCs w:val="26"/>
+        </w:rPr>
+      </w:pPr>
+      <w:r>
+        <w:rPr>
+          <w:rFonts w:ascii="Times New Roman" w:hAnsi="Times New Roman"/>
+          <w:szCs w:val="26"/>
+        </w:rPr>
+        <w:t>I. Y. Nugraha, “Flutter Firebase PDF,” slide PDF, circa 2021–2022.</w:t>
+      </w:r>
+    </w:p>
+    <w:p>
+      <w:pPr>
+        <w:pStyle w:val="ListParagraph"/>
+        <w:numPr>
+          <w:ilvl w:val="0"/>
+          <w:numId w:val="75"/>
+        </w:numPr>
+        <w:tabs>
+          <w:tab w:val="left" w:pos="1665"/>
+        </w:tabs>
+        <w:spacing w:line="360" w:lineRule="auto"/>
+        <w:rPr>
+          <w:rFonts w:ascii="Times New Roman" w:hAnsi="Times New Roman"/>
+          <w:szCs w:val="26"/>
+        </w:rPr>
+      </w:pPr>
+      <w:r>
+        <w:rPr>
+          <w:rFonts w:ascii="Times New Roman" w:hAnsi="Times New Roman"/>
+          <w:szCs w:val="26"/>
+        </w:rPr>
+        <w:t>T. Bailey and A. Biessek, *Flutter for Beginners – Third Edition*. Packt Publishing, 2023.</w:t>
+      </w:r>
+    </w:p>
+    <w:p>
+      <w:pPr>
+        <w:pStyle w:val="ListParagraph"/>
+        <w:numPr>
+          <w:ilvl w:val="0"/>
+          <w:numId w:val="75"/>
+        </w:numPr>
+        <w:tabs>
+          <w:tab w:val="left" w:pos="1665"/>
+        </w:tabs>
+        <w:spacing w:line="360" w:lineRule="auto"/>
+        <w:rPr>
+          <w:rFonts w:ascii="Times New Roman" w:hAnsi="Times New Roman"/>
+          <w:szCs w:val="26"/>
+        </w:rPr>
+      </w:pPr>
+      <w:r>
+        <w:rPr>
+          <w:rFonts w:ascii="Times New Roman" w:hAnsi="Times New Roman"/>
+          <w:szCs w:val="26"/>
+        </w:rPr>
+        <w:t>S. C. Shukla, *Flutter Zero to Hero – 2023*. Independently published, 2023.</w:t>
+      </w:r>
+    </w:p>
+    <w:p>
+      <w:pPr>
+        <w:pStyle w:val="ListParagraph"/>
+        <w:numPr>
+          <w:ilvl w:val="0"/>
+          <w:numId w:val="75"/>
+        </w:numPr>
+        <w:tabs>
+          <w:tab w:val="left" w:pos="1665"/>
+        </w:tabs>
+        <w:spacing w:line="360" w:lineRule="auto"/>
+        <w:rPr>
+          <w:rFonts w:ascii="Times New Roman" w:hAnsi="Times New Roman"/>
+          <w:szCs w:val="26"/>
+        </w:rPr>
+      </w:pPr>
+      <w:r>
+        <w:rPr>
+          <w:rFonts w:ascii="Times New Roman" w:hAnsi="Times New Roman"/>
+          <w:szCs w:val="26"/>
+        </w:rPr>
+        <w:t>F. Hussain and K. Hussain, *Building Mobile Magic: Integrating Flutter with Firebase*. Sonar Publishing, 2024.</w:t>
+      </w:r>
+    </w:p>
+    <w:p>
+      <w:pPr>
+        <w:pStyle w:val="ListParagraph"/>
+        <w:numPr>
+          <w:ilvl w:val="0"/>
+          <w:numId w:val="75"/>
+        </w:numPr>
+        <w:tabs>
+          <w:tab w:val="left" w:pos="1665"/>
+        </w:tabs>
+        <w:spacing w:line="360" w:lineRule="auto"/>
+        <w:rPr>
+          <w:rFonts w:ascii="Times New Roman" w:hAnsi="Times New Roman"/>
+          <w:szCs w:val="26"/>
+        </w:rPr>
+      </w:pPr>
+      <w:r>
+        <w:rPr>
+          <w:rFonts w:ascii="Times New Roman" w:hAnsi="Times New Roman"/>
+          <w:szCs w:val="26"/>
+        </w:rPr>
+        <w:t>S. Alessandria and B. Kayfitz, *Flutter Cookbook*. Packt Publishing, 2021.</w:t>
+      </w:r>
+    </w:p>
+    <w:p>
+      <w:pPr>
+        <w:pStyle w:val="ListParagraph"/>
+        <w:numPr>
+          <w:ilvl w:val="0"/>
+          <w:numId w:val="75"/>
+        </w:numPr>
+        <w:tabs>
+          <w:tab w:val="left" w:pos="1665"/>
+        </w:tabs>
+        <w:spacing w:line="360" w:lineRule="auto"/>
+        <w:rPr>
+          <w:rFonts w:ascii="Times New Roman" w:hAnsi="Times New Roman"/>
+          <w:szCs w:val="26"/>
+        </w:rPr>
+      </w:pPr>
+      <w:r>
+        <w:rPr>
+          <w:rFonts w:ascii="Times New Roman" w:hAnsi="Times New Roman"/>
+          <w:szCs w:val="26"/>
+        </w:rPr>
+        <w:t>A. Biessek, *Flutter for Beginners*. O’Reilly, 2022.</w:t>
+      </w:r>
+    </w:p>
+    <w:p>
+      <w:pPr>
+        <w:pStyle w:val="ListParagraph"/>
+        <w:numPr>
+          <w:ilvl w:val="0"/>
+          <w:numId w:val="75"/>
+        </w:numPr>
+        <w:tabs>
+          <w:tab w:val="left" w:pos="1665"/>
+        </w:tabs>
+        <w:spacing w:line="360" w:lineRule="auto"/>
+        <w:rPr>
+          <w:rFonts w:ascii="Times New Roman" w:hAnsi="Times New Roman"/>
+          <w:szCs w:val="26"/>
+        </w:rPr>
+      </w:pPr>
+      <w:r>
+        <w:rPr>
+          <w:rFonts w:ascii="Times New Roman" w:hAnsi="Times New Roman"/>
+          <w:szCs w:val="26"/>
+        </w:rPr>
+        <w:t>R. Rose, *Flutter and Dart Cookbook: Developing Full‑Stack Applications for the Cloud*. O’Reilly, 2023.</w:t>
+      </w:r>
+    </w:p>
+    <w:p>
+      <w:pPr>
+        <w:pStyle w:val="ListParagraph"/>
+        <w:numPr>
+          <w:ilvl w:val="0"/>
+          <w:numId w:val="75"/>
+        </w:numPr>
+        <w:tabs>
+          <w:tab w:val="left" w:pos="1665"/>
+        </w:tabs>
+        <w:spacing w:line="360" w:lineRule="auto"/>
+        <w:rPr>
+          <w:rFonts w:ascii="Times New Roman" w:hAnsi="Times New Roman"/>
+          <w:szCs w:val="26"/>
+        </w:rPr>
+      </w:pPr>
+      <w:r>
+        <w:rPr>
+          <w:rFonts w:ascii="Times New Roman" w:hAnsi="Times New Roman"/>
+          <w:szCs w:val="26"/>
+        </w:rPr>
+        <w:lastRenderedPageBreak/>
+        <w:t>Google. Flutter Documentation. Truy cập tại: https://docs.flutter.dev</w:t>
+      </w:r>
+    </w:p>
+    <w:p>
+      <w:pPr>
+        <w:pStyle w:val="ListParagraph"/>
+        <w:numPr>
+          <w:ilvl w:val="0"/>
+          <w:numId w:val="75"/>
+        </w:numPr>
+        <w:tabs>
+          <w:tab w:val="left" w:pos="1665"/>
+        </w:tabs>
+        <w:spacing w:line="360" w:lineRule="auto"/>
+        <w:rPr>
+          <w:rFonts w:ascii="Times New Roman" w:hAnsi="Times New Roman"/>
+          <w:szCs w:val="26"/>
+        </w:rPr>
+      </w:pPr>
+      <w:r>
+        <w:rPr>
+          <w:rFonts w:ascii="Times New Roman" w:hAnsi="Times New Roman"/>
+          <w:szCs w:val="26"/>
+        </w:rPr>
+        <w:t>Google. Firebase Documentation. Truy cập tại: https://firebase.google.com/docs</w:t>
+      </w:r>
+      <w:r>
+        <w:rPr>
+          <w:rFonts w:ascii="Times New Roman" w:hAnsi="Times New Roman"/>
+          <w:szCs w:val="26"/>
+        </w:rPr>
+        <w:t xml:space="preserve"> </w:t>
+      </w:r>
+    </w:p>
+    <w:p>
+      <w:pPr>
+        <w:pStyle w:val="ListParagraph"/>
+        <w:numPr>
+          <w:ilvl w:val="0"/>
+          <w:numId w:val="75"/>
+        </w:numPr>
+        <w:tabs>
+          <w:tab w:val="left" w:pos="1665"/>
+        </w:tabs>
+        <w:spacing w:line="360" w:lineRule="auto"/>
+        <w:rPr>
+          <w:rFonts w:ascii="Times New Roman" w:hAnsi="Times New Roman"/>
+          <w:szCs w:val="26"/>
+        </w:rPr>
+      </w:pPr>
+      <w:r>
+        <w:rPr>
+          <w:rFonts w:ascii="Times New Roman" w:hAnsi="Times New Roman"/>
+          <w:szCs w:val="26"/>
+        </w:rPr>
+        <w:t>M. Funk and Y. Zhang, *Coding Art*, 2nd ed. Apress, 2023.</w:t>
+      </w:r>
+    </w:p>
+    <w:p>
+      <w:pPr>
+        <w:pStyle w:val="ListParagraph"/>
+        <w:numPr>
+          <w:ilvl w:val="0"/>
+          <w:numId w:val="75"/>
+        </w:numPr>
+        <w:tabs>
+          <w:tab w:val="left" w:pos="1665"/>
+        </w:tabs>
+        <w:spacing w:line="360" w:lineRule="auto"/>
+        <w:rPr>
+          <w:rFonts w:ascii="Times New Roman" w:hAnsi="Times New Roman"/>
+          <w:szCs w:val="26"/>
+        </w:rPr>
+      </w:pPr>
+      <w:r>
+        <w:rPr>
+          <w:rFonts w:ascii="Times New Roman" w:hAnsi="Times New Roman"/>
+          <w:szCs w:val="26"/>
+        </w:rPr>
+        <w:t>FlutterFire. Official Firebase plugins for Flutter. Truy cập tại: https://firebase.flutter.dev</w:t>
+      </w:r>
+    </w:p>
+    <w:p>
+      <w:pPr>
+        <w:pStyle w:val="ListParagraph"/>
+        <w:numPr>
+          <w:ilvl w:val="0"/>
+          <w:numId w:val="75"/>
+        </w:numPr>
+        <w:tabs>
+          <w:tab w:val="left" w:pos="1665"/>
+        </w:tabs>
+        <w:spacing w:line="360" w:lineRule="auto"/>
+        <w:rPr>
+          <w:rFonts w:ascii="Times New Roman" w:hAnsi="Times New Roman"/>
+          <w:szCs w:val="26"/>
+        </w:rPr>
+      </w:pPr>
+      <w:r>
+        <w:rPr>
+          <w:rFonts w:ascii="Times New Roman" w:hAnsi="Times New Roman"/>
+          <w:szCs w:val="26"/>
+        </w:rPr>
         <w:t xml:space="preserve">Reso Coder. Flutter Firebase tutorials (YouTube). Truy cập tại: </w:t>
       </w:r>
-      <w:hyperlink r:id="rId10" w:tgtFrame="_new" w:history="1">
+      <w:hyperlink r:id="rId24" w:tgtFrame="_new" w:history="1">
         <w:r>
           <w:rPr>
             <w:rStyle w:val="Hyperlink"/>
@@ -13584,7 +15360,7 @@
         </w:rPr>
         <w:t xml:space="preserve">Medium. Building Real-Time Apps with Flutter &amp; Firestore. Truy cập tại: </w:t>
       </w:r>
-      <w:hyperlink r:id="rId11" w:tgtFrame="_new" w:history="1">
+      <w:hyperlink r:id="rId25" w:tgtFrame="_new" w:history="1">
         <w:r>
           <w:rPr>
             <w:rStyle w:val="Hyperlink"/>
@@ -13610,7 +15386,7 @@
           <w:ilvl w:val="0"/>
           <w:numId w:val="75"/>
         </w:numPr>
-        <w:spacing w:before="120" w:after="120" w:line="312" w:lineRule="auto"/>
+        <w:spacing w:before="120" w:after="120" w:line="360" w:lineRule="auto"/>
         <w:rPr>
           <w:color w:val="262626" w:themeColor="text1" w:themeTint="D9"/>
           <w:sz w:val="26"/>
@@ -13647,7 +15423,7 @@
         </w:rPr>
         <w:t xml:space="preserve">. Truy cập từ: </w:t>
       </w:r>
-      <w:hyperlink r:id="rId12" w:tgtFrame="C:\Users\lcdoa\AppData\Local\Temp\_new" w:history="1">
+      <w:hyperlink r:id="rId26" w:tgtFrame="C:\Users\lcdoa\AppData\Local\Temp\_new" w:history="1">
         <w:r>
           <w:rPr>
             <w:rStyle w:val="Hyperlink"/>
@@ -14586,11 +16362,11 @@
   <w:abstractNum w:abstractNumId="8" w15:restartNumberingAfterBreak="0">
     <w:nsid w:val="154B077D"/>
     <w:multiLevelType w:val="multilevel"/>
-    <w:tmpl w:val="0206EEF8"/>
+    <w:tmpl w:val="63DC8838"/>
     <w:lvl w:ilvl="0">
       <w:start w:val="1"/>
       <w:numFmt w:val="decimal"/>
-      <w:lvlText w:val="%1."/>
+      <w:lvlText w:val="[%1]"/>
       <w:lvlJc w:val="left"/>
       <w:pPr>
         <w:tabs>
@@ -23737,6 +25513,7 @@
   <w:style w:type="character" w:default="1" w:styleId="DefaultParagraphFont">
     <w:name w:val="Default Paragraph Font"/>
     <w:uiPriority w:val="1"/>
+    <w:semiHidden/>
     <w:unhideWhenUsed/>
   </w:style>
   <w:style w:type="table" w:default="1" w:styleId="TableNormal">
@@ -24338,11 +26115,18 @@
 </file>
 
 <file path=customXml/item1.xml><?xml version="1.0" encoding="utf-8"?>
-<b:Sources xmlns:b="http://schemas.openxmlformats.org/officeDocument/2006/bibliography" xmlns="http://schemas.openxmlformats.org/officeDocument/2006/bibliography" SelectedStyle="\APA.XSL" StyleName="APA"/>
+<b:Sources xmlns:b="http://schemas.openxmlformats.org/officeDocument/2006/bibliography" xmlns="http://schemas.openxmlformats.org/officeDocument/2006/bibliography" SelectedStyle="\IEEE2006OfficeOnline.xsl" StyleName="IEEE" Version="2006">
+  <b:Source>
+    <b:Tag>Placeholder1</b:Tag>
+    <b:SourceType>Book</b:SourceType>
+    <b:Guid>{258D35A1-2B71-44FC-A420-FF613E78AE04}</b:Guid>
+    <b:RefOrder>1</b:RefOrder>
+  </b:Source>
+</b:Sources>
 </file>
 
 <file path=customXml/itemProps1.xml><?xml version="1.0" encoding="utf-8"?>
-<ds:datastoreItem xmlns:ds="http://schemas.openxmlformats.org/officeDocument/2006/customXml" ds:itemID="{41B25CFB-3763-4653-9BC8-E797293E7CC2}">
+<ds:datastoreItem xmlns:ds="http://schemas.openxmlformats.org/officeDocument/2006/customXml" ds:itemID="{F06E6264-07ED-42CB-85AB-96C46B6D69C5}">
   <ds:schemaRefs>
     <ds:schemaRef ds:uri="http://schemas.openxmlformats.org/officeDocument/2006/bibliography"/>
   </ds:schemaRefs>

</xml_diff>